<commit_message>
update intro to rwcap
</commit_message>
<xml_diff>
--- a/Introduction to RWCap.docx
+++ b/Introduction to RWCap.docx
@@ -1,6 +1,6 @@
 
 <file path=word/document.xml><?xml version="1.0" encoding="utf-8"?>
-<w:document xmlns:wpc="http://schemas.microsoft.com/office/word/2010/wordprocessingCanvas" xmlns:mc="http://schemas.openxmlformats.org/markup-compatibility/2006" xmlns:o="urn:schemas-microsoft-com:office:office" xmlns:r="http://schemas.openxmlformats.org/officeDocument/2006/relationships" xmlns:m="http://schemas.openxmlformats.org/officeDocument/2006/math" xmlns:v="urn:schemas-microsoft-com:vml" xmlns:wp14="http://schemas.microsoft.com/office/word/2010/wordprocessingDrawing" xmlns:wp="http://schemas.openxmlformats.org/drawingml/2006/wordprocessingDrawing" xmlns:w10="urn:schemas-microsoft-com:office:word" xmlns:w="http://schemas.openxmlformats.org/wordprocessingml/2006/main" xmlns:w14="http://schemas.microsoft.com/office/word/2010/wordml" xmlns:w15="http://schemas.microsoft.com/office/word/2012/wordml" xmlns:wpg="http://schemas.microsoft.com/office/word/2010/wordprocessingGroup" xmlns:wpi="http://schemas.microsoft.com/office/word/2010/wordprocessingInk" xmlns:wne="http://schemas.microsoft.com/office/word/2006/wordml" xmlns:wps="http://schemas.microsoft.com/office/word/2010/wordprocessingShape" mc:Ignorable="w14 w15 wp14">
+<w:document xmlns:wpc="http://schemas.microsoft.com/office/word/2010/wordprocessingCanvas" xmlns:mc="http://schemas.openxmlformats.org/markup-compatibility/2006" xmlns:o="urn:schemas-microsoft-com:office:office" xmlns:r="http://schemas.openxmlformats.org/officeDocument/2006/relationships" xmlns:m="http://schemas.openxmlformats.org/officeDocument/2006/math" xmlns:v="urn:schemas-microsoft-com:vml" xmlns:wp14="http://schemas.microsoft.com/office/word/2010/wordprocessingDrawing" xmlns:wp="http://schemas.openxmlformats.org/drawingml/2006/wordprocessingDrawing" xmlns:w10="urn:schemas-microsoft-com:office:word" xmlns:w="http://schemas.openxmlformats.org/wordprocessingml/2006/main" xmlns:w14="http://schemas.microsoft.com/office/word/2010/wordml" xmlns:wpg="http://schemas.microsoft.com/office/word/2010/wordprocessingGroup" xmlns:wpi="http://schemas.microsoft.com/office/word/2010/wordprocessingInk" xmlns:wne="http://schemas.microsoft.com/office/word/2006/wordml" xmlns:wps="http://schemas.microsoft.com/office/word/2010/wordprocessingShape" mc:Ignorable="w14 wp14">
   <w:body>
     <w:p>
       <w:pPr>
@@ -77,7 +77,7 @@
               </wp:anchor>
             </w:drawing>
           </mc:Choice>
-          <mc:Fallback>
+          <mc:Fallback xmlns:w15="http://schemas.microsoft.com/office/word/2012/wordml">
             <w:pict>
               <v:line w14:anchorId="79E76864" id="直接连接符 2" o:spid="_x0000_s1026" style="position:absolute;left:0;text-align:left;z-index:251659264;visibility:visible;mso-wrap-style:square;mso-width-percent:0;mso-height-percent:0;mso-wrap-distance-left:9pt;mso-wrap-distance-top:0;mso-wrap-distance-right:9pt;mso-wrap-distance-bottom:0;mso-position-horizontal:absolute;mso-position-horizontal-relative:text;mso-position-vertical:absolute;mso-position-vertical-relative:text;mso-width-percent:0;mso-height-percent:0;mso-width-relative:page;mso-height-relative:page" from="0,56.55pt" to="396pt,56.55pt" o:gfxdata="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" strokeweight="2.25pt"/>
             </w:pict>
@@ -203,11 +203,6 @@
       </w:r>
     </w:p>
     <w:p>
-      <w:pPr>
-        <w:rPr>
-          <w:rFonts w:hint="eastAsia"/>
-        </w:rPr>
-      </w:pPr>
       <w:r>
         <w:rPr>
           <w:rFonts w:cs="Arial"/>
@@ -279,7 +274,7 @@
               </wp:anchor>
             </w:drawing>
           </mc:Choice>
-          <mc:Fallback>
+          <mc:Fallback xmlns:w15="http://schemas.microsoft.com/office/word/2012/wordml">
             <w:pict>
               <v:line w14:anchorId="1218FB7A" id="直接连接符 7" o:spid="_x0000_s1026" style="position:absolute;left:0;text-align:left;z-index:251664384;visibility:visible;mso-wrap-style:square;mso-width-percent:0;mso-height-percent:0;mso-wrap-distance-left:9pt;mso-wrap-distance-top:0;mso-wrap-distance-right:9pt;mso-wrap-distance-bottom:0;mso-position-horizontal:absolute;mso-position-horizontal-relative:text;mso-position-vertical:absolute;mso-position-vertical-relative:text;mso-width-percent:0;mso-height-percent:0;mso-width-relative:page;mso-height-relative:page" from="0,3.2pt" to="396pt,3.2pt" o:gfxdata="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" strokeweight="2.25pt"/>
             </w:pict>
@@ -4502,9 +4497,9 @@
     </w:p>
     <w:bookmarkStart w:id="0" w:name="_MON_1092381798"/>
     <w:bookmarkStart w:id="1" w:name="_MON_1092381145"/>
+    <w:bookmarkStart w:id="2" w:name="_MON_1092381646"/>
     <w:bookmarkEnd w:id="0"/>
     <w:bookmarkEnd w:id="1"/>
-    <w:bookmarkStart w:id="2" w:name="_MON_1092381646"/>
     <w:bookmarkEnd w:id="2"/>
     <w:p>
       <w:pPr>
@@ -4531,10 +4526,10 @@
             <v:path o:extrusionok="f" gradientshapeok="t" o:connecttype="rect"/>
             <o:lock v:ext="edit" aspectratio="t"/>
           </v:shapetype>
-          <v:shape id="_x0000_i1025" type="#_x0000_t75" style="width:251.7pt;height:202.75pt" o:ole="">
-            <v:imagedata r:id="rId7" o:title=""/>
+          <v:shape id="_x0000_i1025" type="#_x0000_t75" style="width:252pt;height:202.4pt" o:ole="">
+            <v:imagedata r:id="rId8" o:title=""/>
           </v:shape>
-          <o:OLEObject Type="Embed" ProgID="Word.Picture.8" ShapeID="_x0000_i1025" DrawAspect="Content" ObjectID="_1533992886" r:id="rId8"/>
+          <o:OLEObject Type="Embed" ProgID="Word.Picture.8" ShapeID="_x0000_i1025" DrawAspect="Content" ObjectID="_1534018043" r:id="rId9"/>
         </w:object>
       </w:r>
     </w:p>
@@ -5875,9 +5870,9 @@
     </w:p>
     <w:bookmarkStart w:id="3" w:name="_MON_1092385586"/>
     <w:bookmarkStart w:id="4" w:name="_MON_1092384392"/>
+    <w:bookmarkStart w:id="5" w:name="_MON_1092384484"/>
     <w:bookmarkEnd w:id="3"/>
     <w:bookmarkEnd w:id="4"/>
-    <w:bookmarkStart w:id="5" w:name="_MON_1092384484"/>
     <w:bookmarkEnd w:id="5"/>
     <w:p>
       <w:pPr>
@@ -5885,10 +5880,10 @@
       </w:pPr>
       <w:r>
         <w:object w:dxaOrig="9374" w:dyaOrig="4754">
-          <v:shape id="_x0000_i1026" type="#_x0000_t75" style="width:469.45pt;height:237.9pt" o:ole="">
-            <v:imagedata r:id="rId9" o:title=""/>
+          <v:shape id="_x0000_i1026" type="#_x0000_t75" style="width:469.35pt;height:237.75pt" o:ole="">
+            <v:imagedata r:id="rId10" o:title=""/>
           </v:shape>
-          <o:OLEObject Type="Embed" ProgID="Word.Picture.8" ShapeID="_x0000_i1026" DrawAspect="Content" ObjectID="_1533992887" r:id="rId10"/>
+          <o:OLEObject Type="Embed" ProgID="Word.Picture.8" ShapeID="_x0000_i1026" DrawAspect="Content" ObjectID="_1534018044" r:id="rId11"/>
         </w:object>
       </w:r>
     </w:p>
@@ -8105,7 +8100,7 @@
               </wp:anchor>
             </w:drawing>
           </mc:Choice>
-          <mc:Fallback>
+          <mc:Fallback xmlns:w15="http://schemas.microsoft.com/office/word/2012/wordml">
             <w:pict>
               <v:line w14:anchorId="5DEF0A7D" id="直接连接符 1" o:spid="_x0000_s1026" style="position:absolute;left:0;text-align:left;z-index:251658752;visibility:visible;mso-wrap-style:square;mso-width-percent:0;mso-height-percent:0;mso-wrap-distance-left:9pt;mso-wrap-distance-top:0;mso-wrap-distance-right:9pt;mso-wrap-distance-bottom:0;mso-position-horizontal:absolute;mso-position-horizontal-relative:text;mso-position-vertical:absolute;mso-position-vertical-relative:text;mso-width-percent:0;mso-height-percent:0;mso-width-relative:page;mso-height-relative:page" from="-.5pt,48pt" to="395.5pt,48pt" o:gfxdata="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" strokeweight="2.25pt"/>
             </w:pict>
@@ -8231,8 +8226,6 @@
       <w:r>
         <w:t>Three</w:t>
       </w:r>
-      <w:bookmarkStart w:id="6" w:name="_GoBack"/>
-      <w:bookmarkEnd w:id="6"/>
       <w:r>
         <w:rPr>
           <w:rFonts w:hint="eastAsia"/>
@@ -8279,7 +8272,50 @@
         <w:t>.</w:t>
       </w:r>
     </w:p>
-    <w:p/>
+    <w:p>
+      <w:pPr>
+        <w:rPr>
+          <w:rFonts w:hint="eastAsia"/>
+        </w:rPr>
+      </w:pPr>
+    </w:p>
+    <w:p>
+      <w:pPr>
+        <w:rPr>
+          <w:rFonts w:hint="eastAsia"/>
+        </w:rPr>
+      </w:pPr>
+      <w:r>
+        <w:rPr>
+          <w:rFonts w:hint="eastAsia"/>
+        </w:rPr>
+        <w:t xml:space="preserve">At last, </w:t>
+      </w:r>
+      <w:r>
+        <w:rPr>
+          <w:rFonts w:hint="eastAsia"/>
+        </w:rPr>
+        <w:t xml:space="preserve">we provide </w:t>
+      </w:r>
+      <w:r>
+        <w:rPr>
+          <w:rFonts w:hint="eastAsia"/>
+        </w:rPr>
+        <w:t>a</w:t>
+      </w:r>
+      <w:r>
+        <w:rPr>
+          <w:rFonts w:hint="eastAsia"/>
+        </w:rPr>
+        <w:t>n</w:t>
+      </w:r>
+      <w:r>
+        <w:rPr>
+          <w:rFonts w:hint="eastAsia"/>
+        </w:rPr>
+        <w:t xml:space="preserve"> example of using the APIs.</w:t>
+      </w:r>
+    </w:p>
     <w:p/>
     <w:p>
       <w:pPr>
@@ -8341,30 +8377,6 @@
         </w:rPr>
         <w:t>Constructor</w:t>
       </w:r>
-      <w:r>
-        <w:rPr>
-          <w:rFonts w:ascii="Verdana" w:eastAsia="宋体" w:hAnsi="Verdana" w:cs="宋体"/>
-          <w:b/>
-          <w:bCs/>
-          <w:color w:val="000000"/>
-          <w:kern w:val="0"/>
-          <w:sz w:val="30"/>
-          <w:szCs w:val="30"/>
-        </w:rPr>
-        <w:t xml:space="preserve"> </w:t>
-      </w:r>
-      <w:r>
-        <w:rPr>
-          <w:rFonts w:ascii="Verdana" w:eastAsia="宋体" w:hAnsi="Verdana" w:cs="宋体"/>
-          <w:b/>
-          <w:bCs/>
-          <w:color w:val="000000"/>
-          <w:kern w:val="0"/>
-          <w:sz w:val="30"/>
-          <w:szCs w:val="30"/>
-        </w:rPr>
-        <w:t>&amp; Destructor</w:t>
-      </w:r>
     </w:p>
     <w:p>
       <w:pPr>
@@ -8375,7 +8387,6 @@
         </w:numPr>
         <w:ind w:firstLineChars="0"/>
         <w:rPr>
-          <w:rFonts w:hint="eastAsia"/>
           <w:color w:val="9CC2E5" w:themeColor="accent1" w:themeTint="99"/>
           <w:sz w:val="28"/>
         </w:rPr>
@@ -8517,7 +8528,6 @@
         <w:pStyle w:val="a0"/>
         <w:ind w:firstLineChars="0" w:firstLine="0"/>
         <w:rPr>
-          <w:rFonts w:hint="eastAsia"/>
           <w:sz w:val="28"/>
         </w:rPr>
       </w:pPr>
@@ -8645,7 +8655,6 @@
         <w:pStyle w:val="a0"/>
         <w:ind w:firstLineChars="0"/>
         <w:rPr>
-          <w:rFonts w:hint="eastAsia"/>
           <w:sz w:val="28"/>
         </w:rPr>
       </w:pPr>
@@ -8748,6 +8757,7 @@
           <w:b/>
           <w:sz w:val="28"/>
         </w:rPr>
+        <w:lastRenderedPageBreak/>
         <w:t>Parameters</w:t>
       </w:r>
     </w:p>
@@ -8756,15 +8766,13 @@
         <w:pStyle w:val="a0"/>
         <w:ind w:firstLineChars="0" w:firstLine="0"/>
         <w:rPr>
-          <w:rFonts w:hint="eastAsia"/>
-          <w:sz w:val="28"/>
-        </w:rPr>
-      </w:pPr>
-      <w:r>
-        <w:rPr>
-          <w:sz w:val="28"/>
-        </w:rPr>
-        <w:lastRenderedPageBreak/>
+          <w:sz w:val="28"/>
+        </w:rPr>
+      </w:pPr>
+      <w:r>
+        <w:rPr>
+          <w:sz w:val="28"/>
+        </w:rPr>
         <w:tab/>
       </w:r>
       <w:r>
@@ -8910,7 +8918,6 @@
         <w:pStyle w:val="a0"/>
         <w:ind w:firstLineChars="0"/>
         <w:rPr>
-          <w:rFonts w:hint="eastAsia"/>
           <w:sz w:val="28"/>
         </w:rPr>
       </w:pPr>
@@ -9007,7 +9014,6 @@
         <w:pStyle w:val="a0"/>
         <w:ind w:firstLineChars="0" w:firstLine="0"/>
         <w:rPr>
-          <w:rFonts w:hint="eastAsia"/>
           <w:sz w:val="28"/>
         </w:rPr>
       </w:pPr>
@@ -9130,7 +9136,6 @@
         <w:pStyle w:val="a0"/>
         <w:ind w:firstLineChars="0"/>
         <w:rPr>
-          <w:rFonts w:hint="eastAsia"/>
           <w:sz w:val="28"/>
         </w:rPr>
       </w:pPr>
@@ -9233,7 +9238,6 @@
         <w:pStyle w:val="a0"/>
         <w:ind w:firstLineChars="0" w:firstLine="0"/>
         <w:rPr>
-          <w:rFonts w:hint="eastAsia"/>
           <w:sz w:val="28"/>
         </w:rPr>
       </w:pPr>
@@ -9326,6 +9330,7 @@
           <w:b/>
           <w:sz w:val="28"/>
         </w:rPr>
+        <w:lastRenderedPageBreak/>
         <w:t>Note</w:t>
       </w:r>
     </w:p>
@@ -9334,16 +9339,14 @@
         <w:pStyle w:val="a0"/>
         <w:ind w:firstLineChars="0"/>
         <w:rPr>
-          <w:rFonts w:hint="eastAsia"/>
-          <w:sz w:val="28"/>
-        </w:rPr>
-      </w:pPr>
-      <w:r>
-        <w:rPr>
-          <w:b/>
-          <w:sz w:val="28"/>
-        </w:rPr>
-        <w:lastRenderedPageBreak/>
+          <w:sz w:val="28"/>
+        </w:rPr>
+      </w:pPr>
+      <w:r>
+        <w:rPr>
+          <w:b/>
+          <w:sz w:val="28"/>
+        </w:rPr>
         <w:tab/>
       </w:r>
       <w:r>
@@ -9358,7 +9361,6 @@
         <w:pStyle w:val="a0"/>
         <w:ind w:left="420" w:firstLineChars="0"/>
         <w:rPr>
-          <w:rFonts w:hint="eastAsia"/>
           <w:sz w:val="28"/>
         </w:rPr>
       </w:pPr>
@@ -9462,7 +9464,6 @@
         <w:pStyle w:val="a0"/>
         <w:ind w:firstLineChars="0" w:firstLine="0"/>
         <w:rPr>
-          <w:rFonts w:hint="eastAsia"/>
           <w:sz w:val="28"/>
         </w:rPr>
       </w:pPr>
@@ -9620,7 +9621,6 @@
         <w:pStyle w:val="a0"/>
         <w:ind w:left="420" w:firstLineChars="0"/>
         <w:rPr>
-          <w:rFonts w:hint="eastAsia"/>
           <w:sz w:val="28"/>
         </w:rPr>
       </w:pPr>
@@ -9740,7 +9740,6 @@
         </w:tabs>
         <w:ind w:leftChars="405" w:left="850" w:firstLineChars="0" w:firstLine="0"/>
         <w:rPr>
-          <w:rFonts w:hint="eastAsia"/>
           <w:sz w:val="28"/>
         </w:rPr>
       </w:pPr>
@@ -9910,7 +9909,6 @@
         <w:pStyle w:val="a0"/>
         <w:ind w:leftChars="405" w:left="850" w:firstLineChars="0" w:firstLine="0"/>
         <w:rPr>
-          <w:rFonts w:hint="eastAsia"/>
           <w:sz w:val="28"/>
         </w:rPr>
       </w:pPr>
@@ -9930,7 +9928,14 @@
         <w:rPr>
           <w:sz w:val="28"/>
         </w:rPr>
-        <w:t xml:space="preserve"> default log file is empty, which mean</w:t>
+        <w:t xml:space="preserve"> default log file is empty, which </w:t>
+      </w:r>
+      <w:r>
+        <w:rPr>
+          <w:sz w:val="28"/>
+        </w:rPr>
+        <w:lastRenderedPageBreak/>
+        <w:t>mean</w:t>
       </w:r>
       <w:r>
         <w:rPr>
@@ -10066,7 +10071,6 @@
         <w:pStyle w:val="a0"/>
         <w:ind w:left="840" w:firstLineChars="0" w:firstLine="0"/>
         <w:rPr>
-          <w:rFonts w:hint="eastAsia"/>
           <w:sz w:val="28"/>
         </w:rPr>
       </w:pPr>
@@ -10185,7 +10189,6 @@
         <w:pStyle w:val="a0"/>
         <w:ind w:leftChars="405" w:left="850" w:firstLineChars="0" w:firstLine="0"/>
         <w:rPr>
-          <w:rFonts w:hint="eastAsia"/>
           <w:sz w:val="28"/>
         </w:rPr>
       </w:pPr>
@@ -10315,30 +10318,6 @@
         </w:rPr>
         <w:t>Constructor</w:t>
       </w:r>
-      <w:r>
-        <w:rPr>
-          <w:rFonts w:ascii="Verdana" w:eastAsia="宋体" w:hAnsi="Verdana" w:cs="宋体"/>
-          <w:b/>
-          <w:bCs/>
-          <w:color w:val="000000"/>
-          <w:kern w:val="0"/>
-          <w:sz w:val="30"/>
-          <w:szCs w:val="30"/>
-        </w:rPr>
-        <w:t xml:space="preserve"> </w:t>
-      </w:r>
-      <w:r>
-        <w:rPr>
-          <w:rFonts w:ascii="Verdana" w:eastAsia="宋体" w:hAnsi="Verdana" w:cs="宋体"/>
-          <w:b/>
-          <w:bCs/>
-          <w:color w:val="000000"/>
-          <w:kern w:val="0"/>
-          <w:sz w:val="30"/>
-          <w:szCs w:val="30"/>
-        </w:rPr>
-        <w:t>&amp; Destructor</w:t>
-      </w:r>
     </w:p>
     <w:p>
       <w:pPr>
@@ -10437,7 +10416,6 @@
         <w:pStyle w:val="a0"/>
         <w:ind w:left="851" w:firstLineChars="0" w:firstLine="0"/>
         <w:rPr>
-          <w:rFonts w:hint="eastAsia"/>
           <w:color w:val="9CC2E5" w:themeColor="accent1" w:themeTint="99"/>
           <w:sz w:val="28"/>
         </w:rPr>
@@ -10491,7 +10469,20 @@
         <w:rPr>
           <w:sz w:val="28"/>
         </w:rPr>
-        <w:t xml:space="preserve"> setup the config</w:t>
+        <w:t xml:space="preserve"> setup</w:t>
+      </w:r>
+      <w:r>
+        <w:rPr>
+          <w:rFonts w:hint="eastAsia"/>
+          <w:sz w:val="28"/>
+        </w:rPr>
+        <w:t>s</w:t>
+      </w:r>
+      <w:r>
+        <w:rPr>
+          <w:sz w:val="28"/>
+        </w:rPr>
+        <w:t xml:space="preserve"> the config</w:t>
       </w:r>
       <w:r>
         <w:rPr>
@@ -10509,6 +10500,7 @@
         <w:rPr>
           <w:sz w:val="28"/>
         </w:rPr>
+        <w:lastRenderedPageBreak/>
         <w:t>of extrac</w:t>
       </w:r>
       <w:r>
@@ -10516,6 +10508,13 @@
           <w:sz w:val="28"/>
         </w:rPr>
         <w:t>t</w:t>
+      </w:r>
+      <w:r>
+        <w:rPr>
+          <w:rFonts w:hint="eastAsia"/>
+          <w:sz w:val="28"/>
+        </w:rPr>
+        <w:t>ing</w:t>
       </w:r>
       <w:r>
         <w:rPr>
@@ -10603,7 +10602,6 @@
           <w:sz w:val="27"/>
           <w:szCs w:val="27"/>
         </w:rPr>
-        <w:lastRenderedPageBreak/>
         <w:t>Member functions</w:t>
       </w:r>
     </w:p>
@@ -10755,7 +10753,6 @@
         <w:pStyle w:val="a0"/>
         <w:ind w:firstLineChars="0"/>
         <w:rPr>
-          <w:rFonts w:hint="eastAsia"/>
           <w:b/>
           <w:sz w:val="28"/>
         </w:rPr>
@@ -10816,7 +10813,21 @@
           <w:rFonts w:hint="eastAsia"/>
           <w:sz w:val="28"/>
         </w:rPr>
-        <w:t>bool problem_manager::</w:t>
+        <w:t>c</w:t>
+      </w:r>
+      <w:r>
+        <w:rPr>
+          <w:rFonts w:hint="eastAsia"/>
+          <w:sz w:val="28"/>
+        </w:rPr>
+        <w:t>onst std::string &amp;</w:t>
+      </w:r>
+      <w:r>
+        <w:rPr>
+          <w:rFonts w:hint="eastAsia"/>
+          <w:sz w:val="28"/>
+        </w:rPr>
+        <w:t xml:space="preserve"> problem_manager::</w:t>
       </w:r>
       <w:r>
         <w:rPr>
@@ -10831,6 +10842,13 @@
           <w:sz w:val="28"/>
         </w:rPr>
         <w:t>()</w:t>
+      </w:r>
+      <w:r>
+        <w:rPr>
+          <w:rFonts w:hint="eastAsia"/>
+          <w:sz w:val="28"/>
+        </w:rPr>
+        <w:t xml:space="preserve"> const</w:t>
       </w:r>
     </w:p>
     <w:p>
@@ -10908,19 +10926,14 @@
         <w:rPr>
           <w:sz w:val="28"/>
         </w:rPr>
-        <w:t>true if extract</w:t>
-      </w:r>
-      <w:r>
-        <w:rPr>
-          <w:sz w:val="28"/>
-        </w:rPr>
-        <w:t xml:space="preserve"> process</w:t>
-      </w:r>
-      <w:r>
-        <w:rPr>
-          <w:sz w:val="28"/>
-        </w:rPr>
-        <w:t xml:space="preserve"> successfully, or return false.</w:t>
+        <w:t>E</w:t>
+      </w:r>
+      <w:r>
+        <w:rPr>
+          <w:rFonts w:hint="eastAsia"/>
+          <w:sz w:val="28"/>
+        </w:rPr>
+        <w:t>rror message</w:t>
       </w:r>
     </w:p>
     <w:p>
@@ -10928,7 +10941,6 @@
         <w:pStyle w:val="a0"/>
         <w:ind w:firstLineChars="0"/>
         <w:rPr>
-          <w:rFonts w:hint="eastAsia"/>
           <w:b/>
           <w:sz w:val="28"/>
         </w:rPr>
@@ -10944,23 +10956,72 @@
     <w:p>
       <w:pPr>
         <w:pStyle w:val="a0"/>
-        <w:ind w:left="420" w:firstLineChars="0"/>
-        <w:rPr>
-          <w:sz w:val="28"/>
-        </w:rPr>
-      </w:pPr>
-      <w:r>
-        <w:rPr>
-          <w:rFonts w:hint="eastAsia"/>
-          <w:sz w:val="28"/>
-        </w:rPr>
-        <w:t>You</w:t>
-      </w:r>
-      <w:r>
-        <w:rPr>
-          <w:sz w:val="28"/>
-        </w:rPr>
-        <w:t xml:space="preserve"> should always check the return value.</w:t>
+        <w:ind w:left="840" w:firstLineChars="0" w:firstLine="0"/>
+        <w:rPr>
+          <w:sz w:val="28"/>
+        </w:rPr>
+      </w:pPr>
+      <w:r>
+        <w:rPr>
+          <w:rFonts w:hint="eastAsia"/>
+          <w:sz w:val="28"/>
+        </w:rPr>
+        <w:t xml:space="preserve">If extract() method return false, </w:t>
+      </w:r>
+      <w:r>
+        <w:rPr>
+          <w:rFonts w:hint="eastAsia"/>
+          <w:sz w:val="28"/>
+        </w:rPr>
+        <w:t xml:space="preserve">the </w:t>
+      </w:r>
+      <w:r>
+        <w:rPr>
+          <w:rFonts w:hint="eastAsia"/>
+          <w:sz w:val="28"/>
+        </w:rPr>
+        <w:t>error message</w:t>
+      </w:r>
+      <w:r>
+        <w:rPr>
+          <w:rFonts w:hint="eastAsia"/>
+          <w:sz w:val="28"/>
+        </w:rPr>
+        <w:t xml:space="preserve"> will </w:t>
+      </w:r>
+      <w:r>
+        <w:rPr>
+          <w:rFonts w:hint="eastAsia"/>
+          <w:sz w:val="28"/>
+        </w:rPr>
+        <w:t xml:space="preserve">be </w:t>
+      </w:r>
+      <w:r>
+        <w:rPr>
+          <w:rFonts w:hint="eastAsia"/>
+          <w:sz w:val="28"/>
+        </w:rPr>
+        <w:t xml:space="preserve">set </w:t>
+      </w:r>
+      <w:r>
+        <w:rPr>
+          <w:rFonts w:hint="eastAsia"/>
+          <w:sz w:val="28"/>
+        </w:rPr>
+        <w:t xml:space="preserve">to </w:t>
+      </w:r>
+      <w:r>
+        <w:rPr>
+          <w:sz w:val="28"/>
+        </w:rPr>
+        <w:t>indicate what went wrong</w:t>
+      </w:r>
+      <w:r>
+        <w:rPr>
+          <w:rFonts w:hint="eastAsia"/>
+          <w:sz w:val="28"/>
+        </w:rPr>
+        <w:t>.</w:t>
       </w:r>
     </w:p>
     <w:p>
@@ -10986,10 +11047,23 @@
       </w:pPr>
       <w:r>
         <w:rPr>
-          <w:rFonts w:hint="eastAsia"/>
-          <w:sz w:val="28"/>
-        </w:rPr>
-        <w:t>bool problem_manager::</w:t>
+          <w:sz w:val="28"/>
+        </w:rPr>
+        <w:t>const std::vector&lt;rwcap_result&gt; &amp;</w:t>
+      </w:r>
+      <w:r>
+        <w:rPr>
+          <w:rFonts w:hint="eastAsia"/>
+          <w:sz w:val="28"/>
+        </w:rPr>
+        <w:t xml:space="preserve"> </w:t>
+      </w:r>
+      <w:r>
+        <w:rPr>
+          <w:rFonts w:hint="eastAsia"/>
+          <w:sz w:val="28"/>
+        </w:rPr>
+        <w:t>problem_manager::</w:t>
       </w:r>
       <w:r>
         <w:rPr>
@@ -11003,7 +11077,7 @@
           <w:b/>
           <w:sz w:val="28"/>
         </w:rPr>
-        <w:t>results</w:t>
+        <w:t>result</w:t>
       </w:r>
       <w:r>
         <w:rPr>
@@ -11011,6 +11085,13 @@
           <w:sz w:val="28"/>
         </w:rPr>
         <w:t>()</w:t>
+      </w:r>
+      <w:r>
+        <w:rPr>
+          <w:rFonts w:hint="eastAsia"/>
+          <w:sz w:val="28"/>
+        </w:rPr>
+        <w:t xml:space="preserve"> const</w:t>
       </w:r>
     </w:p>
     <w:p>
@@ -11043,6 +11124,7 @@
           <w:b/>
           <w:sz w:val="28"/>
         </w:rPr>
+        <w:lastRenderedPageBreak/>
         <w:tab/>
       </w:r>
       <w:r>
@@ -11086,21 +11168,10 @@
       </w:r>
       <w:r>
         <w:rPr>
-          <w:sz w:val="28"/>
-        </w:rPr>
-        <w:t>true if extract</w:t>
-      </w:r>
-      <w:r>
-        <w:rPr>
-          <w:sz w:val="28"/>
-        </w:rPr>
-        <w:t xml:space="preserve"> process</w:t>
-      </w:r>
-      <w:r>
-        <w:rPr>
-          <w:sz w:val="28"/>
-        </w:rPr>
-        <w:t xml:space="preserve"> successfully, or return false.</w:t>
+          <w:rFonts w:hint="eastAsia"/>
+          <w:sz w:val="28"/>
+        </w:rPr>
+        <w:t>Capacitance results</w:t>
       </w:r>
     </w:p>
     <w:p>
@@ -11108,18 +11179,96 @@
         <w:pStyle w:val="a0"/>
         <w:ind w:firstLineChars="0"/>
         <w:rPr>
-          <w:rFonts w:hint="eastAsia"/>
-          <w:b/>
-          <w:sz w:val="28"/>
-        </w:rPr>
-      </w:pPr>
-      <w:r>
-        <w:rPr>
-          <w:b/>
-          <w:sz w:val="28"/>
-        </w:rPr>
-        <w:lastRenderedPageBreak/>
+          <w:b/>
+          <w:sz w:val="28"/>
+        </w:rPr>
+      </w:pPr>
+      <w:r>
+        <w:rPr>
+          <w:b/>
+          <w:sz w:val="28"/>
+        </w:rPr>
         <w:t>Note</w:t>
+      </w:r>
+    </w:p>
+    <w:p>
+      <w:pPr>
+        <w:pStyle w:val="a0"/>
+        <w:ind w:left="840" w:firstLineChars="0" w:firstLine="0"/>
+        <w:rPr>
+          <w:rFonts w:hint="eastAsia"/>
+          <w:sz w:val="28"/>
+        </w:rPr>
+      </w:pPr>
+      <w:r>
+        <w:rPr>
+          <w:rFonts w:hint="eastAsia"/>
+          <w:sz w:val="28"/>
+        </w:rPr>
+        <w:t>The size of the return vector is equal to the</w:t>
+      </w:r>
+      <w:r>
+        <w:rPr>
+          <w:rFonts w:hint="eastAsia"/>
+          <w:sz w:val="28"/>
+        </w:rPr>
+        <w:t xml:space="preserve"> extracted</w:t>
+      </w:r>
+      <w:r>
+        <w:rPr>
+          <w:rFonts w:hint="eastAsia"/>
+          <w:sz w:val="28"/>
+        </w:rPr>
+        <w:t xml:space="preserve"> </w:t>
+      </w:r>
+      <w:r>
+        <w:rPr>
+          <w:rFonts w:hint="eastAsia"/>
+          <w:sz w:val="28"/>
+        </w:rPr>
+        <w:t xml:space="preserve">master conductors. </w:t>
+      </w:r>
+      <w:r>
+        <w:rPr>
+          <w:rFonts w:hint="eastAsia"/>
+          <w:sz w:val="28"/>
+        </w:rPr>
+        <w:t xml:space="preserve">See </w:t>
+      </w:r>
+      <w:r>
+        <w:rPr>
+          <w:b/>
+          <w:sz w:val="28"/>
+        </w:rPr>
+        <w:t>rwcap_result</w:t>
+      </w:r>
+      <w:r>
+        <w:rPr>
+          <w:rFonts w:hint="eastAsia"/>
+          <w:b/>
+          <w:sz w:val="28"/>
+        </w:rPr>
+        <w:t xml:space="preserve"> </w:t>
+      </w:r>
+      <w:r>
+        <w:rPr>
+          <w:rFonts w:hint="eastAsia"/>
+          <w:sz w:val="28"/>
+        </w:rPr>
+        <w:t xml:space="preserve">class for more </w:t>
+      </w:r>
+      <w:r>
+        <w:rPr>
+          <w:sz w:val="28"/>
+        </w:rPr>
+        <w:t>information</w:t>
+      </w:r>
+      <w:r>
+        <w:rPr>
+          <w:rFonts w:hint="eastAsia"/>
+          <w:sz w:val="28"/>
+        </w:rPr>
+        <w:t>.</w:t>
       </w:r>
     </w:p>
     <w:p>
@@ -11130,19 +11279,6 @@
           <w:sz w:val="28"/>
         </w:rPr>
       </w:pPr>
-      <w:r>
-        <w:rPr>
-          <w:rFonts w:hint="eastAsia"/>
-          <w:sz w:val="28"/>
-        </w:rPr>
-        <w:t>You</w:t>
-      </w:r>
-      <w:r>
-        <w:rPr>
-          <w:sz w:val="28"/>
-        </w:rPr>
-        <w:t xml:space="preserve"> should always check the return value.</w:t>
-      </w:r>
     </w:p>
     <w:p>
       <w:pPr>
@@ -11161,7 +11297,14 @@
           <w:rFonts w:hint="eastAsia"/>
           <w:sz w:val="28"/>
         </w:rPr>
-        <w:t>bool problem_manager::</w:t>
+        <w:t>void</w:t>
+      </w:r>
+      <w:r>
+        <w:rPr>
+          <w:rFonts w:hint="eastAsia"/>
+          <w:sz w:val="28"/>
+        </w:rPr>
+        <w:t xml:space="preserve"> problem_manager::</w:t>
       </w:r>
       <w:r>
         <w:rPr>
@@ -11211,23 +11354,65 @@
     <w:p>
       <w:pPr>
         <w:pStyle w:val="a0"/>
-        <w:ind w:firstLineChars="0"/>
-        <w:rPr>
-          <w:sz w:val="28"/>
-        </w:rPr>
-      </w:pPr>
-      <w:r>
-        <w:rPr>
-          <w:b/>
-          <w:sz w:val="28"/>
-        </w:rPr>
-        <w:tab/>
-      </w:r>
-      <w:r>
-        <w:rPr>
-          <w:sz w:val="28"/>
-        </w:rPr>
-        <w:t>null</w:t>
+        <w:ind w:left="840" w:firstLineChars="0" w:firstLine="0"/>
+        <w:rPr>
+          <w:sz w:val="28"/>
+        </w:rPr>
+      </w:pPr>
+      <w:r>
+        <w:rPr>
+          <w:rFonts w:hint="eastAsia"/>
+          <w:sz w:val="28"/>
+        </w:rPr>
+        <w:t>c</w:t>
+      </w:r>
+      <w:r>
+        <w:rPr>
+          <w:rFonts w:hint="eastAsia"/>
+          <w:sz w:val="28"/>
+        </w:rPr>
+        <w:t xml:space="preserve">onfig: </w:t>
+      </w:r>
+      <w:r>
+        <w:rPr>
+          <w:rFonts w:hint="eastAsia"/>
+          <w:sz w:val="28"/>
+        </w:rPr>
+        <w:t xml:space="preserve">reset the </w:t>
+      </w:r>
+      <w:r>
+        <w:rPr>
+          <w:rFonts w:hint="eastAsia"/>
+          <w:sz w:val="28"/>
+        </w:rPr>
+        <w:t>problem_manager</w:t>
+      </w:r>
+      <w:r>
+        <w:rPr>
+          <w:sz w:val="28"/>
+        </w:rPr>
+        <w:t>’</w:t>
+      </w:r>
+      <w:r>
+        <w:rPr>
+          <w:rFonts w:hint="eastAsia"/>
+          <w:sz w:val="28"/>
+        </w:rPr>
+        <w:t xml:space="preserve">s </w:t>
+      </w:r>
+      <w:r>
+        <w:rPr>
+          <w:rFonts w:hint="eastAsia"/>
+          <w:sz w:val="28"/>
+        </w:rPr>
+        <w:t>configure</w:t>
+      </w:r>
+      <w:r>
+        <w:rPr>
+          <w:rFonts w:hint="eastAsia"/>
+          <w:sz w:val="28"/>
+        </w:rPr>
+        <w:t xml:space="preserve"> to this one</w:t>
       </w:r>
     </w:p>
     <w:p>
@@ -11264,21 +11449,10 @@
       </w:r>
       <w:r>
         <w:rPr>
-          <w:sz w:val="28"/>
-        </w:rPr>
-        <w:t>true if extract</w:t>
-      </w:r>
-      <w:r>
-        <w:rPr>
-          <w:sz w:val="28"/>
-        </w:rPr>
-        <w:t xml:space="preserve"> process</w:t>
-      </w:r>
-      <w:r>
-        <w:rPr>
-          <w:sz w:val="28"/>
-        </w:rPr>
-        <w:t xml:space="preserve"> successfully, or return false.</w:t>
+          <w:rFonts w:hint="eastAsia"/>
+          <w:sz w:val="28"/>
+        </w:rPr>
+        <w:t>void</w:t>
       </w:r>
     </w:p>
     <w:p>
@@ -11286,7 +11460,6 @@
         <w:pStyle w:val="a0"/>
         <w:ind w:firstLineChars="0"/>
         <w:rPr>
-          <w:rFonts w:hint="eastAsia"/>
           <w:b/>
           <w:sz w:val="28"/>
         </w:rPr>
@@ -11302,23 +11475,58 @@
     <w:p>
       <w:pPr>
         <w:pStyle w:val="a0"/>
-        <w:ind w:left="420" w:firstLineChars="0"/>
-        <w:rPr>
-          <w:sz w:val="28"/>
-        </w:rPr>
-      </w:pPr>
-      <w:r>
-        <w:rPr>
-          <w:rFonts w:hint="eastAsia"/>
-          <w:sz w:val="28"/>
-        </w:rPr>
-        <w:t>You</w:t>
-      </w:r>
-      <w:r>
-        <w:rPr>
-          <w:sz w:val="28"/>
-        </w:rPr>
-        <w:t xml:space="preserve"> should always check the return value.</w:t>
+        <w:ind w:left="840" w:firstLineChars="0" w:firstLine="0"/>
+        <w:rPr>
+          <w:sz w:val="28"/>
+        </w:rPr>
+      </w:pPr>
+      <w:r>
+        <w:rPr>
+          <w:rFonts w:hint="eastAsia"/>
+          <w:sz w:val="28"/>
+        </w:rPr>
+        <w:t xml:space="preserve">If you want to </w:t>
+      </w:r>
+      <w:r>
+        <w:rPr>
+          <w:rFonts w:hint="eastAsia"/>
+          <w:sz w:val="28"/>
+        </w:rPr>
+        <w:t xml:space="preserve">reuse the problem_manager instance, </w:t>
+      </w:r>
+      <w:r>
+        <w:rPr>
+          <w:rFonts w:hint="eastAsia"/>
+          <w:sz w:val="28"/>
+        </w:rPr>
+        <w:t xml:space="preserve">you </w:t>
+      </w:r>
+      <w:r>
+        <w:rPr>
+          <w:sz w:val="28"/>
+        </w:rPr>
+        <w:t>can</w:t>
+      </w:r>
+      <w:r>
+        <w:rPr>
+          <w:rFonts w:hint="eastAsia"/>
+          <w:sz w:val="28"/>
+        </w:rPr>
+        <w:t xml:space="preserve"> use th</w:t>
+      </w:r>
+      <w:r>
+        <w:rPr>
+          <w:rFonts w:hint="eastAsia"/>
+          <w:sz w:val="28"/>
+        </w:rPr>
+        <w:t>is</w:t>
+      </w:r>
+      <w:r>
+        <w:rPr>
+          <w:rFonts w:hint="eastAsia"/>
+          <w:sz w:val="28"/>
+        </w:rPr>
+        <w:t xml:space="preserve"> function.</w:t>
       </w:r>
     </w:p>
     <w:p>
@@ -11327,6 +11535,1234 @@
         <w:ind w:firstLineChars="0" w:firstLine="0"/>
         <w:rPr>
           <w:rFonts w:hint="eastAsia"/>
+          <w:sz w:val="28"/>
+        </w:rPr>
+      </w:pPr>
+    </w:p>
+    <w:p>
+      <w:pPr>
+        <w:pStyle w:val="a0"/>
+        <w:ind w:firstLineChars="0" w:firstLine="0"/>
+        <w:rPr>
+          <w:rFonts w:hint="eastAsia"/>
+          <w:sz w:val="28"/>
+        </w:rPr>
+      </w:pPr>
+    </w:p>
+    <w:p>
+      <w:pPr>
+        <w:pStyle w:val="2"/>
+        <w:spacing w:line="360" w:lineRule="auto"/>
+        <w:rPr>
+          <w:szCs w:val="32"/>
+        </w:rPr>
+      </w:pPr>
+      <w:r>
+        <w:rPr>
+          <w:szCs w:val="32"/>
+        </w:rPr>
+        <w:t xml:space="preserve">class </w:t>
+      </w:r>
+      <w:r>
+        <w:rPr>
+          <w:rFonts w:hint="eastAsia"/>
+          <w:szCs w:val="32"/>
+        </w:rPr>
+        <w:t>rwcap_result</w:t>
+      </w:r>
+    </w:p>
+    <w:p>
+      <w:pPr>
+        <w:widowControl/>
+        <w:pBdr>
+          <w:bottom w:val="single" w:sz="6" w:space="0" w:color="000080"/>
+        </w:pBdr>
+        <w:shd w:val="clear" w:color="auto" w:fill="FFFFFF"/>
+        <w:spacing w:before="100" w:beforeAutospacing="1" w:after="75"/>
+        <w:jc w:val="left"/>
+        <w:outlineLvl w:val="2"/>
+        <w:rPr>
+          <w:rFonts w:ascii="Verdana" w:eastAsia="宋体" w:hAnsi="Verdana" w:cs="宋体"/>
+          <w:b/>
+          <w:bCs/>
+          <w:color w:val="000000"/>
+          <w:kern w:val="0"/>
+          <w:sz w:val="30"/>
+          <w:szCs w:val="30"/>
+        </w:rPr>
+      </w:pPr>
+      <w:r>
+        <w:rPr>
+          <w:rFonts w:ascii="Verdana" w:eastAsia="宋体" w:hAnsi="Verdana" w:cs="宋体"/>
+          <w:b/>
+          <w:bCs/>
+          <w:color w:val="000000"/>
+          <w:kern w:val="0"/>
+          <w:sz w:val="30"/>
+          <w:szCs w:val="30"/>
+        </w:rPr>
+        <w:t>Constructor</w:t>
+      </w:r>
+    </w:p>
+    <w:p>
+      <w:pPr>
+        <w:pStyle w:val="a0"/>
+        <w:numPr>
+          <w:ilvl w:val="0"/>
+          <w:numId w:val="8"/>
+        </w:numPr>
+        <w:ind w:firstLineChars="0"/>
+        <w:rPr>
+          <w:color w:val="9CC2E5" w:themeColor="accent1" w:themeTint="99"/>
+          <w:sz w:val="28"/>
+        </w:rPr>
+      </w:pPr>
+      <w:r>
+        <w:rPr>
+          <w:rFonts w:hint="eastAsia"/>
+          <w:sz w:val="28"/>
+        </w:rPr>
+        <w:t>rwcap_result</w:t>
+      </w:r>
+      <w:r>
+        <w:rPr>
+          <w:sz w:val="28"/>
+        </w:rPr>
+        <w:t>::</w:t>
+      </w:r>
+      <w:r>
+        <w:rPr>
+          <w:rFonts w:hint="eastAsia"/>
+          <w:b/>
+          <w:sz w:val="28"/>
+        </w:rPr>
+        <w:t>rwcap_result</w:t>
+      </w:r>
+      <w:r>
+        <w:rPr>
+          <w:sz w:val="28"/>
+        </w:rPr>
+        <w:t>()</w:t>
+      </w:r>
+    </w:p>
+    <w:p>
+      <w:pPr>
+        <w:pStyle w:val="a0"/>
+        <w:ind w:firstLineChars="0" w:firstLine="0"/>
+        <w:rPr>
+          <w:rFonts w:hint="eastAsia"/>
+          <w:sz w:val="28"/>
+        </w:rPr>
+      </w:pPr>
+    </w:p>
+    <w:p>
+      <w:pPr>
+        <w:widowControl/>
+        <w:pBdr>
+          <w:bottom w:val="single" w:sz="6" w:space="0" w:color="000080"/>
+        </w:pBdr>
+        <w:shd w:val="clear" w:color="auto" w:fill="FFFFFF"/>
+        <w:spacing w:before="100" w:beforeAutospacing="1" w:after="75"/>
+        <w:jc w:val="left"/>
+        <w:outlineLvl w:val="2"/>
+        <w:rPr>
+          <w:rFonts w:ascii="Verdana" w:eastAsia="宋体" w:hAnsi="Verdana" w:cs="宋体"/>
+          <w:b/>
+          <w:bCs/>
+          <w:color w:val="000000"/>
+          <w:kern w:val="0"/>
+          <w:sz w:val="27"/>
+          <w:szCs w:val="27"/>
+        </w:rPr>
+      </w:pPr>
+      <w:r>
+        <w:rPr>
+          <w:rFonts w:ascii="Verdana" w:eastAsia="宋体" w:hAnsi="Verdana" w:cs="宋体"/>
+          <w:b/>
+          <w:bCs/>
+          <w:color w:val="000000"/>
+          <w:kern w:val="0"/>
+          <w:sz w:val="27"/>
+          <w:szCs w:val="27"/>
+        </w:rPr>
+        <w:lastRenderedPageBreak/>
+        <w:t>Member functions</w:t>
+      </w:r>
+    </w:p>
+    <w:p>
+      <w:pPr>
+        <w:pStyle w:val="a0"/>
+        <w:numPr>
+          <w:ilvl w:val="0"/>
+          <w:numId w:val="7"/>
+        </w:numPr>
+        <w:ind w:firstLineChars="0"/>
+        <w:rPr>
+          <w:sz w:val="28"/>
+        </w:rPr>
+      </w:pPr>
+      <w:r>
+        <w:rPr>
+          <w:sz w:val="28"/>
+        </w:rPr>
+        <w:t xml:space="preserve">const std::vector&lt;item&gt; &amp; </w:t>
+      </w:r>
+      <w:r>
+        <w:rPr>
+          <w:b/>
+          <w:sz w:val="28"/>
+        </w:rPr>
+        <w:t>items</w:t>
+      </w:r>
+      <w:r>
+        <w:rPr>
+          <w:sz w:val="28"/>
+        </w:rPr>
+        <w:t>() const</w:t>
+      </w:r>
+    </w:p>
+    <w:p>
+      <w:pPr>
+        <w:pStyle w:val="a0"/>
+        <w:ind w:firstLineChars="0"/>
+        <w:rPr>
+          <w:b/>
+          <w:sz w:val="28"/>
+        </w:rPr>
+      </w:pPr>
+      <w:r>
+        <w:rPr>
+          <w:b/>
+          <w:sz w:val="28"/>
+        </w:rPr>
+        <w:t>Parameters</w:t>
+      </w:r>
+    </w:p>
+    <w:p>
+      <w:pPr>
+        <w:pStyle w:val="a0"/>
+        <w:ind w:left="840" w:firstLineChars="0" w:firstLine="0"/>
+        <w:rPr>
+          <w:sz w:val="28"/>
+        </w:rPr>
+      </w:pPr>
+      <w:r>
+        <w:rPr>
+          <w:rFonts w:hint="eastAsia"/>
+          <w:sz w:val="28"/>
+        </w:rPr>
+        <w:t>void</w:t>
+      </w:r>
+    </w:p>
+    <w:p>
+      <w:pPr>
+        <w:pStyle w:val="a0"/>
+        <w:ind w:firstLineChars="0"/>
+        <w:rPr>
+          <w:b/>
+          <w:sz w:val="28"/>
+        </w:rPr>
+      </w:pPr>
+      <w:r>
+        <w:rPr>
+          <w:b/>
+          <w:sz w:val="28"/>
+        </w:rPr>
+        <w:t>Return value</w:t>
+      </w:r>
+    </w:p>
+    <w:p>
+      <w:pPr>
+        <w:pStyle w:val="a0"/>
+        <w:ind w:leftChars="405" w:left="850" w:firstLineChars="0" w:firstLine="0"/>
+        <w:rPr>
+          <w:rFonts w:hint="eastAsia"/>
+          <w:sz w:val="28"/>
+        </w:rPr>
+      </w:pPr>
+      <w:r>
+        <w:rPr>
+          <w:sz w:val="28"/>
+        </w:rPr>
+        <w:t>C</w:t>
+      </w:r>
+      <w:r>
+        <w:rPr>
+          <w:rFonts w:hint="eastAsia"/>
+          <w:sz w:val="28"/>
+        </w:rPr>
+        <w:t>apacita</w:t>
+      </w:r>
+      <w:r>
+        <w:rPr>
+          <w:rFonts w:hint="eastAsia"/>
+          <w:sz w:val="28"/>
+        </w:rPr>
+        <w:t>n</w:t>
+      </w:r>
+      <w:r>
+        <w:rPr>
+          <w:rFonts w:hint="eastAsia"/>
+          <w:sz w:val="28"/>
+        </w:rPr>
+        <w:t xml:space="preserve">ce </w:t>
+      </w:r>
+      <w:r>
+        <w:rPr>
+          <w:rFonts w:hint="eastAsia"/>
+          <w:sz w:val="28"/>
+        </w:rPr>
+        <w:t>items</w:t>
+      </w:r>
+      <w:r>
+        <w:rPr>
+          <w:rFonts w:hint="eastAsia"/>
+          <w:sz w:val="28"/>
+        </w:rPr>
+        <w:t>.</w:t>
+      </w:r>
+      <w:r>
+        <w:rPr>
+          <w:rFonts w:hint="eastAsia"/>
+          <w:sz w:val="28"/>
+        </w:rPr>
+        <w:t xml:space="preserve"> The first item is always the master capacitance</w:t>
+      </w:r>
+      <w:r>
+        <w:rPr>
+          <w:rFonts w:hint="eastAsia"/>
+          <w:sz w:val="28"/>
+        </w:rPr>
+        <w:t>, others are couple capacitances.</w:t>
+      </w:r>
+      <w:r>
+        <w:rPr>
+          <w:rFonts w:hint="eastAsia"/>
+          <w:sz w:val="28"/>
+        </w:rPr>
+        <w:t xml:space="preserve"> </w:t>
+      </w:r>
+      <w:r>
+        <w:rPr>
+          <w:b/>
+          <w:sz w:val="28"/>
+        </w:rPr>
+        <w:t>I</w:t>
+      </w:r>
+      <w:r>
+        <w:rPr>
+          <w:rFonts w:hint="eastAsia"/>
+          <w:b/>
+          <w:sz w:val="28"/>
+        </w:rPr>
+        <w:t>tem</w:t>
+      </w:r>
+      <w:r>
+        <w:rPr>
+          <w:rFonts w:hint="eastAsia"/>
+          <w:sz w:val="28"/>
+        </w:rPr>
+        <w:t xml:space="preserve"> is a struct type defined</w:t>
+      </w:r>
+      <w:r>
+        <w:rPr>
+          <w:rFonts w:hint="eastAsia"/>
+          <w:sz w:val="28"/>
+        </w:rPr>
+        <w:t xml:space="preserve"> in the rwcap_result class</w:t>
+      </w:r>
+      <w:bookmarkStart w:id="6" w:name="_GoBack"/>
+      <w:bookmarkEnd w:id="6"/>
+      <w:r>
+        <w:rPr>
+          <w:rFonts w:hint="eastAsia"/>
+          <w:sz w:val="28"/>
+        </w:rPr>
+        <w:t xml:space="preserve"> as below.</w:t>
+      </w:r>
+    </w:p>
+    <w:p>
+      <w:pPr>
+        <w:pStyle w:val="a0"/>
+        <w:ind w:firstLineChars="0"/>
+        <w:rPr>
+          <w:rFonts w:hint="eastAsia"/>
+          <w:sz w:val="28"/>
+        </w:rPr>
+      </w:pPr>
+      <w:r>
+        <w:rPr>
+          <w:rFonts w:hint="eastAsia"/>
+          <w:sz w:val="28"/>
+        </w:rPr>
+        <w:tab/>
+      </w:r>
+      <w:r>
+        <w:rPr>
+          <w:rFonts w:hint="eastAsia"/>
+          <w:sz w:val="28"/>
+        </w:rPr>
+        <w:tab/>
+      </w:r>
+      <w:r>
+        <w:rPr>
+          <w:rFonts w:hint="eastAsia"/>
+          <w:sz w:val="28"/>
+        </w:rPr>
+        <w:t xml:space="preserve">struct </w:t>
+      </w:r>
+      <w:r>
+        <w:rPr>
+          <w:rFonts w:hint="eastAsia"/>
+          <w:b/>
+          <w:sz w:val="28"/>
+        </w:rPr>
+        <w:t>item</w:t>
+      </w:r>
+      <w:r>
+        <w:rPr>
+          <w:rFonts w:hint="eastAsia"/>
+          <w:sz w:val="28"/>
+        </w:rPr>
+        <w:t xml:space="preserve"> {</w:t>
+      </w:r>
+    </w:p>
+    <w:p>
+      <w:pPr>
+        <w:pStyle w:val="a0"/>
+        <w:ind w:firstLine="560"/>
+        <w:rPr>
+          <w:sz w:val="28"/>
+        </w:rPr>
+      </w:pPr>
+      <w:r>
+        <w:rPr>
+          <w:rFonts w:hint="eastAsia"/>
+          <w:sz w:val="28"/>
+        </w:rPr>
+        <w:tab/>
+      </w:r>
+      <w:r>
+        <w:rPr>
+          <w:rFonts w:hint="eastAsia"/>
+          <w:sz w:val="28"/>
+        </w:rPr>
+        <w:tab/>
+      </w:r>
+      <w:r>
+        <w:rPr>
+          <w:rFonts w:hint="eastAsia"/>
+          <w:sz w:val="28"/>
+        </w:rPr>
+        <w:tab/>
+      </w:r>
+      <w:r>
+        <w:rPr>
+          <w:sz w:val="28"/>
+        </w:rPr>
+        <w:t>std::string name;</w:t>
+      </w:r>
+      <w:r>
+        <w:rPr>
+          <w:rFonts w:hint="eastAsia"/>
+          <w:sz w:val="28"/>
+        </w:rPr>
+        <w:tab/>
+      </w:r>
+      <w:r>
+        <w:rPr>
+          <w:rFonts w:hint="eastAsia"/>
+          <w:sz w:val="28"/>
+        </w:rPr>
+        <w:tab/>
+        <w:t>// conductor name</w:t>
+      </w:r>
+    </w:p>
+    <w:p>
+      <w:pPr>
+        <w:pStyle w:val="a0"/>
+        <w:ind w:firstLine="560"/>
+        <w:rPr>
+          <w:sz w:val="28"/>
+        </w:rPr>
+      </w:pPr>
+      <w:r>
+        <w:rPr>
+          <w:sz w:val="28"/>
+        </w:rPr>
+        <w:tab/>
+      </w:r>
+      <w:r>
+        <w:rPr>
+          <w:sz w:val="28"/>
+        </w:rPr>
+        <w:tab/>
+      </w:r>
+      <w:r>
+        <w:rPr>
+          <w:rFonts w:hint="eastAsia"/>
+          <w:sz w:val="28"/>
+        </w:rPr>
+        <w:tab/>
+      </w:r>
+      <w:r>
+        <w:rPr>
+          <w:sz w:val="28"/>
+        </w:rPr>
+        <w:t>double cap;</w:t>
+      </w:r>
+      <w:r>
+        <w:rPr>
+          <w:rFonts w:hint="eastAsia"/>
+          <w:sz w:val="28"/>
+        </w:rPr>
+        <w:tab/>
+      </w:r>
+      <w:r>
+        <w:rPr>
+          <w:rFonts w:hint="eastAsia"/>
+          <w:sz w:val="28"/>
+        </w:rPr>
+        <w:tab/>
+      </w:r>
+      <w:r>
+        <w:rPr>
+          <w:rFonts w:hint="eastAsia"/>
+          <w:sz w:val="28"/>
+        </w:rPr>
+        <w:tab/>
+        <w:t>// capacitance</w:t>
+      </w:r>
+      <w:r>
+        <w:rPr>
+          <w:rFonts w:hint="eastAsia"/>
+          <w:sz w:val="28"/>
+        </w:rPr>
+        <w:t xml:space="preserve"> value</w:t>
+      </w:r>
+    </w:p>
+    <w:p>
+      <w:pPr>
+        <w:pStyle w:val="a0"/>
+        <w:ind w:firstLineChars="0"/>
+        <w:rPr>
+          <w:rFonts w:hint="eastAsia"/>
+          <w:sz w:val="28"/>
+        </w:rPr>
+      </w:pPr>
+      <w:r>
+        <w:rPr>
+          <w:sz w:val="28"/>
+        </w:rPr>
+        <w:tab/>
+      </w:r>
+      <w:r>
+        <w:rPr>
+          <w:sz w:val="28"/>
+        </w:rPr>
+        <w:tab/>
+      </w:r>
+      <w:r>
+        <w:rPr>
+          <w:rFonts w:hint="eastAsia"/>
+          <w:sz w:val="28"/>
+        </w:rPr>
+        <w:tab/>
+      </w:r>
+      <w:r>
+        <w:rPr>
+          <w:sz w:val="28"/>
+        </w:rPr>
+        <w:t>double variance;</w:t>
+      </w:r>
+      <w:r>
+        <w:rPr>
+          <w:rFonts w:hint="eastAsia"/>
+          <w:sz w:val="28"/>
+        </w:rPr>
+        <w:tab/>
+      </w:r>
+      <w:r>
+        <w:rPr>
+          <w:rFonts w:hint="eastAsia"/>
+          <w:sz w:val="28"/>
+        </w:rPr>
+        <w:tab/>
+        <w:t xml:space="preserve">// </w:t>
+      </w:r>
+      <w:r>
+        <w:rPr>
+          <w:rFonts w:hint="eastAsia"/>
+          <w:sz w:val="28"/>
+        </w:rPr>
+        <w:t>capacitance variance</w:t>
+      </w:r>
+    </w:p>
+    <w:p>
+      <w:pPr>
+        <w:pStyle w:val="a0"/>
+        <w:ind w:firstLineChars="0"/>
+        <w:rPr>
+          <w:sz w:val="28"/>
+        </w:rPr>
+      </w:pPr>
+      <w:r>
+        <w:rPr>
+          <w:rFonts w:hint="eastAsia"/>
+          <w:sz w:val="28"/>
+        </w:rPr>
+        <w:tab/>
+      </w:r>
+      <w:r>
+        <w:rPr>
+          <w:rFonts w:hint="eastAsia"/>
+          <w:sz w:val="28"/>
+        </w:rPr>
+        <w:tab/>
+      </w:r>
+      <w:r>
+        <w:rPr>
+          <w:rFonts w:hint="eastAsia"/>
+          <w:sz w:val="28"/>
+        </w:rPr>
+        <w:t>}</w:t>
+      </w:r>
+    </w:p>
+    <w:p>
+      <w:pPr>
+        <w:pStyle w:val="a0"/>
+        <w:ind w:firstLineChars="0"/>
+        <w:rPr>
+          <w:b/>
+          <w:sz w:val="28"/>
+        </w:rPr>
+      </w:pPr>
+    </w:p>
+    <w:p>
+      <w:pPr>
+        <w:pStyle w:val="a0"/>
+        <w:numPr>
+          <w:ilvl w:val="0"/>
+          <w:numId w:val="7"/>
+        </w:numPr>
+        <w:ind w:firstLineChars="0"/>
+        <w:rPr>
+          <w:sz w:val="28"/>
+        </w:rPr>
+      </w:pPr>
+      <w:r>
+        <w:rPr>
+          <w:sz w:val="28"/>
+        </w:rPr>
+        <w:t xml:space="preserve">const std::string &amp; </w:t>
+      </w:r>
+      <w:r>
+        <w:rPr>
+          <w:b/>
+          <w:sz w:val="28"/>
+        </w:rPr>
+        <w:t>master</w:t>
+      </w:r>
+      <w:r>
+        <w:rPr>
+          <w:sz w:val="28"/>
+        </w:rPr>
+        <w:t>() const</w:t>
+      </w:r>
+    </w:p>
+    <w:p>
+      <w:pPr>
+        <w:pStyle w:val="a0"/>
+        <w:ind w:firstLineChars="0"/>
+        <w:rPr>
+          <w:b/>
+          <w:sz w:val="28"/>
+        </w:rPr>
+      </w:pPr>
+      <w:r>
+        <w:rPr>
+          <w:b/>
+          <w:sz w:val="28"/>
+        </w:rPr>
+        <w:t>Parameters</w:t>
+      </w:r>
+    </w:p>
+    <w:p>
+      <w:pPr>
+        <w:pStyle w:val="a0"/>
+        <w:ind w:left="840" w:firstLineChars="0" w:firstLine="0"/>
+        <w:rPr>
+          <w:sz w:val="28"/>
+        </w:rPr>
+      </w:pPr>
+      <w:r>
+        <w:rPr>
+          <w:rFonts w:hint="eastAsia"/>
+          <w:sz w:val="28"/>
+        </w:rPr>
+        <w:t>void</w:t>
+      </w:r>
+    </w:p>
+    <w:p>
+      <w:pPr>
+        <w:pStyle w:val="a0"/>
+        <w:ind w:firstLineChars="0"/>
+        <w:rPr>
+          <w:b/>
+          <w:sz w:val="28"/>
+        </w:rPr>
+      </w:pPr>
+      <w:r>
+        <w:rPr>
+          <w:b/>
+          <w:sz w:val="28"/>
+        </w:rPr>
+        <w:t>Return value</w:t>
+      </w:r>
+    </w:p>
+    <w:p>
+      <w:pPr>
+        <w:pStyle w:val="a0"/>
+        <w:ind w:firstLineChars="0"/>
+        <w:rPr>
+          <w:rFonts w:hint="eastAsia"/>
+          <w:sz w:val="28"/>
+        </w:rPr>
+      </w:pPr>
+      <w:r>
+        <w:rPr>
+          <w:b/>
+          <w:sz w:val="28"/>
+        </w:rPr>
+        <w:tab/>
+      </w:r>
+      <w:r>
+        <w:rPr>
+          <w:sz w:val="28"/>
+        </w:rPr>
+        <w:t>M</w:t>
+      </w:r>
+      <w:r>
+        <w:rPr>
+          <w:rFonts w:hint="eastAsia"/>
+          <w:sz w:val="28"/>
+        </w:rPr>
+        <w:t>aster conductor name</w:t>
+      </w:r>
+      <w:r>
+        <w:rPr>
+          <w:rFonts w:hint="eastAsia"/>
+          <w:sz w:val="28"/>
+        </w:rPr>
+        <w:t xml:space="preserve"> for the extracting task</w:t>
+      </w:r>
+    </w:p>
+    <w:p>
+      <w:pPr>
+        <w:pStyle w:val="a0"/>
+        <w:ind w:firstLineChars="0" w:firstLine="0"/>
+        <w:rPr>
+          <w:rFonts w:hint="eastAsia"/>
+          <w:sz w:val="28"/>
+        </w:rPr>
+      </w:pPr>
+    </w:p>
+    <w:p>
+      <w:pPr>
+        <w:pStyle w:val="a0"/>
+        <w:numPr>
+          <w:ilvl w:val="0"/>
+          <w:numId w:val="7"/>
+        </w:numPr>
+        <w:ind w:firstLineChars="0"/>
+        <w:rPr>
+          <w:sz w:val="28"/>
+        </w:rPr>
+      </w:pPr>
+      <w:r>
+        <w:rPr>
+          <w:rFonts w:hint="eastAsia"/>
+          <w:sz w:val="28"/>
+        </w:rPr>
+        <w:t>double</w:t>
+      </w:r>
+      <w:r>
+        <w:rPr>
+          <w:b/>
+          <w:sz w:val="28"/>
+        </w:rPr>
+        <w:t xml:space="preserve"> </w:t>
+      </w:r>
+      <w:r>
+        <w:rPr>
+          <w:rFonts w:hint="eastAsia"/>
+          <w:b/>
+          <w:sz w:val="28"/>
+        </w:rPr>
+        <w:t>cost_time</w:t>
+      </w:r>
+      <w:r>
+        <w:rPr>
+          <w:sz w:val="28"/>
+        </w:rPr>
+        <w:t>() const</w:t>
+      </w:r>
+    </w:p>
+    <w:p>
+      <w:pPr>
+        <w:pStyle w:val="a0"/>
+        <w:ind w:firstLineChars="0"/>
+        <w:rPr>
+          <w:b/>
+          <w:sz w:val="28"/>
+        </w:rPr>
+      </w:pPr>
+      <w:r>
+        <w:rPr>
+          <w:b/>
+          <w:sz w:val="28"/>
+        </w:rPr>
+        <w:t>Parameters</w:t>
+      </w:r>
+    </w:p>
+    <w:p>
+      <w:pPr>
+        <w:pStyle w:val="a0"/>
+        <w:ind w:left="840" w:firstLineChars="0" w:firstLine="0"/>
+        <w:rPr>
+          <w:sz w:val="28"/>
+        </w:rPr>
+      </w:pPr>
+      <w:r>
+        <w:rPr>
+          <w:rFonts w:hint="eastAsia"/>
+          <w:sz w:val="28"/>
+        </w:rPr>
+        <w:lastRenderedPageBreak/>
+        <w:t>void</w:t>
+      </w:r>
+    </w:p>
+    <w:p>
+      <w:pPr>
+        <w:pStyle w:val="a0"/>
+        <w:ind w:firstLineChars="0"/>
+        <w:rPr>
+          <w:b/>
+          <w:sz w:val="28"/>
+        </w:rPr>
+      </w:pPr>
+      <w:r>
+        <w:rPr>
+          <w:b/>
+          <w:sz w:val="28"/>
+        </w:rPr>
+        <w:t>Return value</w:t>
+      </w:r>
+    </w:p>
+    <w:p>
+      <w:pPr>
+        <w:pStyle w:val="a0"/>
+        <w:ind w:firstLineChars="0"/>
+        <w:rPr>
+          <w:rFonts w:hint="eastAsia"/>
+          <w:sz w:val="28"/>
+        </w:rPr>
+      </w:pPr>
+      <w:r>
+        <w:rPr>
+          <w:b/>
+          <w:sz w:val="28"/>
+        </w:rPr>
+        <w:tab/>
+      </w:r>
+      <w:r>
+        <w:rPr>
+          <w:sz w:val="28"/>
+        </w:rPr>
+        <w:t>T</w:t>
+      </w:r>
+      <w:r>
+        <w:rPr>
+          <w:rFonts w:hint="eastAsia"/>
+          <w:sz w:val="28"/>
+        </w:rPr>
+        <w:t xml:space="preserve">ime costed </w:t>
+      </w:r>
+      <w:r>
+        <w:rPr>
+          <w:rFonts w:hint="eastAsia"/>
+          <w:sz w:val="28"/>
+        </w:rPr>
+        <w:t xml:space="preserve">for </w:t>
+      </w:r>
+      <w:r>
+        <w:rPr>
+          <w:rFonts w:hint="eastAsia"/>
+          <w:sz w:val="28"/>
+        </w:rPr>
+        <w:t xml:space="preserve">the </w:t>
+      </w:r>
+      <w:r>
+        <w:rPr>
+          <w:rFonts w:hint="eastAsia"/>
+          <w:sz w:val="28"/>
+        </w:rPr>
+        <w:t>extracting</w:t>
+      </w:r>
+      <w:r>
+        <w:rPr>
+          <w:rFonts w:hint="eastAsia"/>
+          <w:sz w:val="28"/>
+        </w:rPr>
+        <w:t xml:space="preserve"> task</w:t>
+      </w:r>
+    </w:p>
+    <w:p>
+      <w:pPr>
+        <w:pStyle w:val="a0"/>
+        <w:ind w:firstLineChars="0" w:firstLine="0"/>
+        <w:rPr>
+          <w:rFonts w:hint="eastAsia"/>
+          <w:sz w:val="28"/>
+        </w:rPr>
+      </w:pPr>
+    </w:p>
+    <w:p>
+      <w:pPr>
+        <w:pStyle w:val="a0"/>
+        <w:numPr>
+          <w:ilvl w:val="0"/>
+          <w:numId w:val="7"/>
+        </w:numPr>
+        <w:ind w:firstLineChars="0"/>
+        <w:rPr>
+          <w:sz w:val="28"/>
+        </w:rPr>
+      </w:pPr>
+      <w:r>
+        <w:rPr>
+          <w:rFonts w:hint="eastAsia"/>
+          <w:sz w:val="28"/>
+        </w:rPr>
+        <w:t>long long</w:t>
+      </w:r>
+      <w:r>
+        <w:rPr>
+          <w:sz w:val="28"/>
+        </w:rPr>
+        <w:t xml:space="preserve"> </w:t>
+      </w:r>
+      <w:r>
+        <w:rPr>
+          <w:rFonts w:hint="eastAsia"/>
+          <w:b/>
+          <w:sz w:val="28"/>
+        </w:rPr>
+        <w:t>nwalks</w:t>
+      </w:r>
+      <w:r>
+        <w:rPr>
+          <w:sz w:val="28"/>
+        </w:rPr>
+        <w:t>() const</w:t>
+      </w:r>
+    </w:p>
+    <w:p>
+      <w:pPr>
+        <w:pStyle w:val="a0"/>
+        <w:ind w:firstLineChars="0"/>
+        <w:rPr>
+          <w:b/>
+          <w:sz w:val="28"/>
+        </w:rPr>
+      </w:pPr>
+      <w:r>
+        <w:rPr>
+          <w:b/>
+          <w:sz w:val="28"/>
+        </w:rPr>
+        <w:t>Parameters</w:t>
+      </w:r>
+    </w:p>
+    <w:p>
+      <w:pPr>
+        <w:pStyle w:val="a0"/>
+        <w:ind w:left="840" w:firstLineChars="0" w:firstLine="0"/>
+        <w:rPr>
+          <w:sz w:val="28"/>
+        </w:rPr>
+      </w:pPr>
+      <w:r>
+        <w:rPr>
+          <w:rFonts w:hint="eastAsia"/>
+          <w:sz w:val="28"/>
+        </w:rPr>
+        <w:t>void</w:t>
+      </w:r>
+    </w:p>
+    <w:p>
+      <w:pPr>
+        <w:pStyle w:val="a0"/>
+        <w:ind w:firstLineChars="0"/>
+        <w:rPr>
+          <w:b/>
+          <w:sz w:val="28"/>
+        </w:rPr>
+      </w:pPr>
+      <w:r>
+        <w:rPr>
+          <w:b/>
+          <w:sz w:val="28"/>
+        </w:rPr>
+        <w:t>Return value</w:t>
+      </w:r>
+    </w:p>
+    <w:p>
+      <w:pPr>
+        <w:pStyle w:val="a0"/>
+        <w:ind w:firstLineChars="0"/>
+        <w:rPr>
+          <w:rFonts w:hint="eastAsia"/>
+          <w:sz w:val="28"/>
+        </w:rPr>
+      </w:pPr>
+      <w:r>
+        <w:rPr>
+          <w:b/>
+          <w:sz w:val="28"/>
+        </w:rPr>
+        <w:tab/>
+      </w:r>
+      <w:r>
+        <w:rPr>
+          <w:rFonts w:hint="eastAsia"/>
+          <w:sz w:val="28"/>
+        </w:rPr>
+        <w:t>Total</w:t>
+      </w:r>
+      <w:r>
+        <w:rPr>
+          <w:rFonts w:hint="eastAsia"/>
+          <w:b/>
+          <w:sz w:val="28"/>
+        </w:rPr>
+        <w:t xml:space="preserve"> </w:t>
+      </w:r>
+      <w:r>
+        <w:rPr>
+          <w:rFonts w:hint="eastAsia"/>
+          <w:sz w:val="28"/>
+        </w:rPr>
+        <w:t>w</w:t>
+      </w:r>
+      <w:r>
+        <w:rPr>
+          <w:rFonts w:hint="eastAsia"/>
+          <w:sz w:val="28"/>
+        </w:rPr>
+        <w:t>alk number</w:t>
+      </w:r>
+      <w:r>
+        <w:rPr>
+          <w:rFonts w:hint="eastAsia"/>
+          <w:sz w:val="28"/>
+        </w:rPr>
+        <w:t xml:space="preserve"> for the extracting task</w:t>
+      </w:r>
+    </w:p>
+    <w:p>
+      <w:pPr>
+        <w:pStyle w:val="a0"/>
+        <w:ind w:firstLineChars="0" w:firstLine="0"/>
+        <w:rPr>
+          <w:rFonts w:hint="eastAsia"/>
+          <w:sz w:val="28"/>
+        </w:rPr>
+      </w:pPr>
+    </w:p>
+    <w:p>
+      <w:pPr>
+        <w:pStyle w:val="a0"/>
+        <w:numPr>
+          <w:ilvl w:val="0"/>
+          <w:numId w:val="7"/>
+        </w:numPr>
+        <w:ind w:firstLineChars="0"/>
+        <w:rPr>
+          <w:sz w:val="28"/>
+        </w:rPr>
+      </w:pPr>
+      <w:r>
+        <w:rPr>
+          <w:rFonts w:hint="eastAsia"/>
+          <w:sz w:val="28"/>
+        </w:rPr>
+        <w:t>long long</w:t>
+      </w:r>
+      <w:r>
+        <w:rPr>
+          <w:sz w:val="28"/>
+        </w:rPr>
+        <w:t xml:space="preserve"> </w:t>
+      </w:r>
+      <w:r>
+        <w:rPr>
+          <w:rFonts w:hint="eastAsia"/>
+          <w:b/>
+          <w:sz w:val="28"/>
+        </w:rPr>
+        <w:t>n</w:t>
+      </w:r>
+      <w:r>
+        <w:rPr>
+          <w:rFonts w:hint="eastAsia"/>
+          <w:b/>
+          <w:sz w:val="28"/>
+        </w:rPr>
+        <w:t>hop</w:t>
+      </w:r>
+      <w:r>
+        <w:rPr>
+          <w:rFonts w:hint="eastAsia"/>
+          <w:b/>
+          <w:sz w:val="28"/>
+        </w:rPr>
+        <w:t>s</w:t>
+      </w:r>
+      <w:r>
+        <w:rPr>
+          <w:sz w:val="28"/>
+        </w:rPr>
+        <w:t>() const</w:t>
+      </w:r>
+    </w:p>
+    <w:p>
+      <w:pPr>
+        <w:pStyle w:val="a0"/>
+        <w:ind w:firstLineChars="0"/>
+        <w:rPr>
+          <w:b/>
+          <w:sz w:val="28"/>
+        </w:rPr>
+      </w:pPr>
+      <w:r>
+        <w:rPr>
+          <w:b/>
+          <w:sz w:val="28"/>
+        </w:rPr>
+        <w:t>Parameters</w:t>
+      </w:r>
+    </w:p>
+    <w:p>
+      <w:pPr>
+        <w:pStyle w:val="a0"/>
+        <w:ind w:left="840" w:firstLineChars="0" w:firstLine="0"/>
+        <w:rPr>
+          <w:sz w:val="28"/>
+        </w:rPr>
+      </w:pPr>
+      <w:r>
+        <w:rPr>
+          <w:rFonts w:hint="eastAsia"/>
+          <w:sz w:val="28"/>
+        </w:rPr>
+        <w:t>void</w:t>
+      </w:r>
+    </w:p>
+    <w:p>
+      <w:pPr>
+        <w:pStyle w:val="a0"/>
+        <w:ind w:firstLineChars="0"/>
+        <w:rPr>
+          <w:b/>
+          <w:sz w:val="28"/>
+        </w:rPr>
+      </w:pPr>
+      <w:r>
+        <w:rPr>
+          <w:b/>
+          <w:sz w:val="28"/>
+        </w:rPr>
+        <w:t>Return value</w:t>
+      </w:r>
+    </w:p>
+    <w:p>
+      <w:pPr>
+        <w:pStyle w:val="a0"/>
+        <w:ind w:firstLineChars="0"/>
+        <w:rPr>
+          <w:rFonts w:hint="eastAsia"/>
+          <w:sz w:val="28"/>
+        </w:rPr>
+      </w:pPr>
+      <w:r>
+        <w:rPr>
+          <w:b/>
+          <w:sz w:val="28"/>
+        </w:rPr>
+        <w:tab/>
+      </w:r>
+      <w:r>
+        <w:rPr>
+          <w:rFonts w:hint="eastAsia"/>
+          <w:sz w:val="28"/>
+        </w:rPr>
+        <w:t>Total</w:t>
+      </w:r>
+      <w:r>
+        <w:rPr>
+          <w:rFonts w:hint="eastAsia"/>
+          <w:b/>
+          <w:sz w:val="28"/>
+        </w:rPr>
+        <w:t xml:space="preserve"> </w:t>
+      </w:r>
+      <w:r>
+        <w:rPr>
+          <w:rFonts w:hint="eastAsia"/>
+          <w:sz w:val="28"/>
+        </w:rPr>
+        <w:t>hop</w:t>
+      </w:r>
+      <w:r>
+        <w:rPr>
+          <w:rFonts w:hint="eastAsia"/>
+          <w:sz w:val="28"/>
+        </w:rPr>
+        <w:t xml:space="preserve"> number for the extracting task</w:t>
+      </w:r>
+    </w:p>
+    <w:p>
+      <w:pPr>
+        <w:pStyle w:val="a0"/>
+        <w:ind w:firstLineChars="0"/>
+        <w:rPr>
+          <w:rFonts w:hint="eastAsia"/>
+          <w:sz w:val="28"/>
+        </w:rPr>
+      </w:pPr>
+    </w:p>
+    <w:p>
+      <w:pPr>
+        <w:pStyle w:val="2"/>
+        <w:spacing w:line="360" w:lineRule="auto"/>
+        <w:rPr>
+          <w:szCs w:val="32"/>
+        </w:rPr>
+      </w:pPr>
+      <w:r>
+        <w:rPr>
+          <w:rFonts w:hint="eastAsia"/>
+          <w:szCs w:val="32"/>
+        </w:rPr>
+        <w:t>Example</w:t>
+      </w:r>
+    </w:p>
+    <w:p>
+      <w:pPr>
+        <w:pStyle w:val="a0"/>
+        <w:ind w:firstLineChars="0"/>
+        <w:rPr>
           <w:sz w:val="28"/>
         </w:rPr>
       </w:pPr>
@@ -11342,7 +12778,7 @@
 </file>
 
 <file path=word/endnotes.xml><?xml version="1.0" encoding="utf-8"?>
-<w:endnotes xmlns:wpc="http://schemas.microsoft.com/office/word/2010/wordprocessingCanvas" xmlns:mc="http://schemas.openxmlformats.org/markup-compatibility/2006" xmlns:o="urn:schemas-microsoft-com:office:office" xmlns:r="http://schemas.openxmlformats.org/officeDocument/2006/relationships" xmlns:m="http://schemas.openxmlformats.org/officeDocument/2006/math" xmlns:v="urn:schemas-microsoft-com:vml" xmlns:wp14="http://schemas.microsoft.com/office/word/2010/wordprocessingDrawing" xmlns:wp="http://schemas.openxmlformats.org/drawingml/2006/wordprocessingDrawing" xmlns:w10="urn:schemas-microsoft-com:office:word" xmlns:w="http://schemas.openxmlformats.org/wordprocessingml/2006/main" xmlns:w14="http://schemas.microsoft.com/office/word/2010/wordml" xmlns:w15="http://schemas.microsoft.com/office/word/2012/wordml" xmlns:wpg="http://schemas.microsoft.com/office/word/2010/wordprocessingGroup" xmlns:wpi="http://schemas.microsoft.com/office/word/2010/wordprocessingInk" xmlns:wne="http://schemas.microsoft.com/office/word/2006/wordml" xmlns:wps="http://schemas.microsoft.com/office/word/2010/wordprocessingShape" mc:Ignorable="w14 w15 wp14">
+<w:endnotes xmlns:wpc="http://schemas.microsoft.com/office/word/2010/wordprocessingCanvas" xmlns:mc="http://schemas.openxmlformats.org/markup-compatibility/2006" xmlns:o="urn:schemas-microsoft-com:office:office" xmlns:r="http://schemas.openxmlformats.org/officeDocument/2006/relationships" xmlns:m="http://schemas.openxmlformats.org/officeDocument/2006/math" xmlns:v="urn:schemas-microsoft-com:vml" xmlns:wp14="http://schemas.microsoft.com/office/word/2010/wordprocessingDrawing" xmlns:wp="http://schemas.openxmlformats.org/drawingml/2006/wordprocessingDrawing" xmlns:w10="urn:schemas-microsoft-com:office:word" xmlns:w="http://schemas.openxmlformats.org/wordprocessingml/2006/main" xmlns:w14="http://schemas.microsoft.com/office/word/2010/wordml" xmlns:wpg="http://schemas.microsoft.com/office/word/2010/wordprocessingGroup" xmlns:wpi="http://schemas.microsoft.com/office/word/2010/wordprocessingInk" xmlns:wne="http://schemas.microsoft.com/office/word/2006/wordml" xmlns:wps="http://schemas.microsoft.com/office/word/2010/wordprocessingShape" mc:Ignorable="w14 wp14">
   <w:endnote w:type="separator" w:id="-1">
     <w:p>
       <w:r>
@@ -11361,7 +12797,7 @@
 </file>
 
 <file path=word/footnotes.xml><?xml version="1.0" encoding="utf-8"?>
-<w:footnotes xmlns:wpc="http://schemas.microsoft.com/office/word/2010/wordprocessingCanvas" xmlns:mc="http://schemas.openxmlformats.org/markup-compatibility/2006" xmlns:o="urn:schemas-microsoft-com:office:office" xmlns:r="http://schemas.openxmlformats.org/officeDocument/2006/relationships" xmlns:m="http://schemas.openxmlformats.org/officeDocument/2006/math" xmlns:v="urn:schemas-microsoft-com:vml" xmlns:wp14="http://schemas.microsoft.com/office/word/2010/wordprocessingDrawing" xmlns:wp="http://schemas.openxmlformats.org/drawingml/2006/wordprocessingDrawing" xmlns:w10="urn:schemas-microsoft-com:office:word" xmlns:w="http://schemas.openxmlformats.org/wordprocessingml/2006/main" xmlns:w14="http://schemas.microsoft.com/office/word/2010/wordml" xmlns:w15="http://schemas.microsoft.com/office/word/2012/wordml" xmlns:wpg="http://schemas.microsoft.com/office/word/2010/wordprocessingGroup" xmlns:wpi="http://schemas.microsoft.com/office/word/2010/wordprocessingInk" xmlns:wne="http://schemas.microsoft.com/office/word/2006/wordml" xmlns:wps="http://schemas.microsoft.com/office/word/2010/wordprocessingShape" mc:Ignorable="w14 w15 wp14">
+<w:footnotes xmlns:wpc="http://schemas.microsoft.com/office/word/2010/wordprocessingCanvas" xmlns:mc="http://schemas.openxmlformats.org/markup-compatibility/2006" xmlns:o="urn:schemas-microsoft-com:office:office" xmlns:r="http://schemas.openxmlformats.org/officeDocument/2006/relationships" xmlns:m="http://schemas.openxmlformats.org/officeDocument/2006/math" xmlns:v="urn:schemas-microsoft-com:vml" xmlns:wp14="http://schemas.microsoft.com/office/word/2010/wordprocessingDrawing" xmlns:wp="http://schemas.openxmlformats.org/drawingml/2006/wordprocessingDrawing" xmlns:w10="urn:schemas-microsoft-com:office:word" xmlns:w="http://schemas.openxmlformats.org/wordprocessingml/2006/main" xmlns:w14="http://schemas.microsoft.com/office/word/2010/wordml" xmlns:wpg="http://schemas.microsoft.com/office/word/2010/wordprocessingGroup" xmlns:wpi="http://schemas.microsoft.com/office/word/2010/wordprocessingInk" xmlns:wne="http://schemas.microsoft.com/office/word/2006/wordml" xmlns:wps="http://schemas.microsoft.com/office/word/2010/wordprocessingShape" mc:Ignorable="w14 wp14">
   <w:footnote w:type="separator" w:id="-1">
     <w:p>
       <w:r>
@@ -11380,8 +12816,8 @@
 </file>
 
 <file path=word/numbering.xml><?xml version="1.0" encoding="utf-8"?>
-<w:numbering xmlns:wpc="http://schemas.microsoft.com/office/word/2010/wordprocessingCanvas" xmlns:mc="http://schemas.openxmlformats.org/markup-compatibility/2006" xmlns:o="urn:schemas-microsoft-com:office:office" xmlns:r="http://schemas.openxmlformats.org/officeDocument/2006/relationships" xmlns:m="http://schemas.openxmlformats.org/officeDocument/2006/math" xmlns:v="urn:schemas-microsoft-com:vml" xmlns:wp14="http://schemas.microsoft.com/office/word/2010/wordprocessingDrawing" xmlns:wp="http://schemas.openxmlformats.org/drawingml/2006/wordprocessingDrawing" xmlns:w10="urn:schemas-microsoft-com:office:word" xmlns:w="http://schemas.openxmlformats.org/wordprocessingml/2006/main" xmlns:w14="http://schemas.microsoft.com/office/word/2010/wordml" xmlns:w15="http://schemas.microsoft.com/office/word/2012/wordml" xmlns:wpg="http://schemas.microsoft.com/office/word/2010/wordprocessingGroup" xmlns:wpi="http://schemas.microsoft.com/office/word/2010/wordprocessingInk" xmlns:wne="http://schemas.microsoft.com/office/word/2006/wordml" xmlns:wps="http://schemas.microsoft.com/office/word/2010/wordprocessingShape" mc:Ignorable="w14 w15 wp14">
-  <w:abstractNum w:abstractNumId="0" w15:restartNumberingAfterBreak="0">
+<w:numbering xmlns:wpc="http://schemas.microsoft.com/office/word/2010/wordprocessingCanvas" xmlns:mc="http://schemas.openxmlformats.org/markup-compatibility/2006" xmlns:o="urn:schemas-microsoft-com:office:office" xmlns:r="http://schemas.openxmlformats.org/officeDocument/2006/relationships" xmlns:m="http://schemas.openxmlformats.org/officeDocument/2006/math" xmlns:v="urn:schemas-microsoft-com:vml" xmlns:wp14="http://schemas.microsoft.com/office/word/2010/wordprocessingDrawing" xmlns:wp="http://schemas.openxmlformats.org/drawingml/2006/wordprocessingDrawing" xmlns:w10="urn:schemas-microsoft-com:office:word" xmlns:w="http://schemas.openxmlformats.org/wordprocessingml/2006/main" xmlns:w14="http://schemas.microsoft.com/office/word/2010/wordml" xmlns:wpg="http://schemas.microsoft.com/office/word/2010/wordprocessingGroup" xmlns:wpi="http://schemas.microsoft.com/office/word/2010/wordprocessingInk" xmlns:wne="http://schemas.microsoft.com/office/word/2006/wordml" xmlns:wps="http://schemas.microsoft.com/office/word/2010/wordprocessingShape" mc:Ignorable="w14 wp14">
+  <w:abstractNum w:abstractNumId="0">
     <w:nsid w:val="0D371AE2"/>
     <w:multiLevelType w:val="hybridMultilevel"/>
     <w:tmpl w:val="2D4E69A8"/>
@@ -11521,7 +12957,7 @@
       </w:rPr>
     </w:lvl>
   </w:abstractNum>
-  <w:abstractNum w:abstractNumId="1" w15:restartNumberingAfterBreak="0">
+  <w:abstractNum w:abstractNumId="1">
     <w:nsid w:val="16C950F9"/>
     <w:multiLevelType w:val="hybridMultilevel"/>
     <w:tmpl w:val="41A2706E"/>
@@ -11636,7 +13072,7 @@
       </w:rPr>
     </w:lvl>
   </w:abstractNum>
-  <w:abstractNum w:abstractNumId="2" w15:restartNumberingAfterBreak="0">
+  <w:abstractNum w:abstractNumId="2">
     <w:nsid w:val="1CAC3A01"/>
     <w:multiLevelType w:val="hybridMultilevel"/>
     <w:tmpl w:val="0E5C2CC8"/>
@@ -11776,7 +13212,7 @@
       </w:rPr>
     </w:lvl>
   </w:abstractNum>
-  <w:abstractNum w:abstractNumId="3" w15:restartNumberingAfterBreak="0">
+  <w:abstractNum w:abstractNumId="3">
     <w:nsid w:val="33B328F2"/>
     <w:multiLevelType w:val="hybridMultilevel"/>
     <w:tmpl w:val="485ED43A"/>
@@ -11891,7 +13327,7 @@
       </w:rPr>
     </w:lvl>
   </w:abstractNum>
-  <w:abstractNum w:abstractNumId="4" w15:restartNumberingAfterBreak="0">
+  <w:abstractNum w:abstractNumId="4">
     <w:nsid w:val="52444C77"/>
     <w:multiLevelType w:val="hybridMultilevel"/>
     <w:tmpl w:val="16D41868"/>
@@ -12031,7 +13467,7 @@
       </w:rPr>
     </w:lvl>
   </w:abstractNum>
-  <w:abstractNum w:abstractNumId="5" w15:restartNumberingAfterBreak="0">
+  <w:abstractNum w:abstractNumId="5">
     <w:nsid w:val="618042A6"/>
     <w:multiLevelType w:val="hybridMultilevel"/>
     <w:tmpl w:val="91AAC7B8"/>
@@ -12147,7 +13583,7 @@
       </w:pPr>
     </w:lvl>
   </w:abstractNum>
-  <w:abstractNum w:abstractNumId="6" w15:restartNumberingAfterBreak="0">
+  <w:abstractNum w:abstractNumId="6">
     <w:nsid w:val="68DB56AF"/>
     <w:multiLevelType w:val="hybridMultilevel"/>
     <w:tmpl w:val="8AB8525C"/>
@@ -12260,7 +13696,7 @@
       </w:rPr>
     </w:lvl>
   </w:abstractNum>
-  <w:abstractNum w:abstractNumId="7" w15:restartNumberingAfterBreak="0">
+  <w:abstractNum w:abstractNumId="7">
     <w:nsid w:val="70AB2471"/>
     <w:multiLevelType w:val="hybridMultilevel"/>
     <w:tmpl w:val="CC021420"/>
@@ -12428,7 +13864,7 @@
 </file>
 
 <file path=word/styles.xml><?xml version="1.0" encoding="utf-8"?>
-<w:styles xmlns:mc="http://schemas.openxmlformats.org/markup-compatibility/2006" xmlns:r="http://schemas.openxmlformats.org/officeDocument/2006/relationships" xmlns:w="http://schemas.openxmlformats.org/wordprocessingml/2006/main" xmlns:w14="http://schemas.microsoft.com/office/word/2010/wordml" xmlns:w15="http://schemas.microsoft.com/office/word/2012/wordml" mc:Ignorable="w14 w15">
+<w:styles xmlns:mc="http://schemas.openxmlformats.org/markup-compatibility/2006" xmlns:r="http://schemas.openxmlformats.org/officeDocument/2006/relationships" xmlns:w="http://schemas.openxmlformats.org/wordprocessingml/2006/main" xmlns:w14="http://schemas.microsoft.com/office/word/2010/wordml" mc:Ignorable="w14">
   <w:docDefaults>
     <w:rPrDefault>
       <w:rPr>
@@ -12441,378 +13877,146 @@
     </w:rPrDefault>
     <w:pPrDefault/>
   </w:docDefaults>
-  <w:latentStyles w:defLockedState="0" w:defUIPriority="99" w:defSemiHidden="0" w:defUnhideWhenUsed="0" w:defQFormat="0" w:count="371">
-    <w:lsdException w:name="Normal" w:uiPriority="0" w:qFormat="1"/>
-    <w:lsdException w:name="heading 1" w:uiPriority="0" w:qFormat="1"/>
-    <w:lsdException w:name="heading 2" w:semiHidden="1" w:uiPriority="0" w:unhideWhenUsed="1" w:qFormat="1"/>
-    <w:lsdException w:name="heading 3" w:semiHidden="1" w:uiPriority="9" w:unhideWhenUsed="1" w:qFormat="1"/>
-    <w:lsdException w:name="heading 4" w:semiHidden="1" w:uiPriority="9" w:unhideWhenUsed="1" w:qFormat="1"/>
-    <w:lsdException w:name="heading 5" w:semiHidden="1" w:uiPriority="9" w:unhideWhenUsed="1" w:qFormat="1"/>
-    <w:lsdException w:name="heading 6" w:semiHidden="1" w:uiPriority="9" w:unhideWhenUsed="1" w:qFormat="1"/>
-    <w:lsdException w:name="heading 7" w:semiHidden="1" w:uiPriority="9" w:unhideWhenUsed="1" w:qFormat="1"/>
-    <w:lsdException w:name="heading 8" w:semiHidden="1" w:uiPriority="9" w:unhideWhenUsed="1" w:qFormat="1"/>
-    <w:lsdException w:name="heading 9" w:semiHidden="1" w:uiPriority="9" w:unhideWhenUsed="1" w:qFormat="1"/>
-    <w:lsdException w:name="index 1" w:semiHidden="1" w:unhideWhenUsed="1"/>
-    <w:lsdException w:name="index 2" w:semiHidden="1" w:unhideWhenUsed="1"/>
-    <w:lsdException w:name="index 3" w:semiHidden="1" w:unhideWhenUsed="1"/>
-    <w:lsdException w:name="index 4" w:semiHidden="1" w:unhideWhenUsed="1"/>
-    <w:lsdException w:name="index 5" w:semiHidden="1" w:unhideWhenUsed="1"/>
-    <w:lsdException w:name="index 6" w:semiHidden="1" w:unhideWhenUsed="1"/>
-    <w:lsdException w:name="index 7" w:semiHidden="1" w:unhideWhenUsed="1"/>
-    <w:lsdException w:name="index 8" w:semiHidden="1" w:unhideWhenUsed="1"/>
-    <w:lsdException w:name="index 9" w:semiHidden="1" w:unhideWhenUsed="1"/>
-    <w:lsdException w:name="toc 1" w:semiHidden="1" w:uiPriority="39" w:unhideWhenUsed="1"/>
-    <w:lsdException w:name="toc 2" w:semiHidden="1" w:uiPriority="39" w:unhideWhenUsed="1"/>
-    <w:lsdException w:name="toc 3" w:semiHidden="1" w:uiPriority="39" w:unhideWhenUsed="1"/>
-    <w:lsdException w:name="toc 4" w:semiHidden="1" w:uiPriority="39" w:unhideWhenUsed="1"/>
-    <w:lsdException w:name="toc 5" w:semiHidden="1" w:uiPriority="39" w:unhideWhenUsed="1"/>
-    <w:lsdException w:name="toc 6" w:semiHidden="1" w:uiPriority="39" w:unhideWhenUsed="1"/>
-    <w:lsdException w:name="toc 7" w:semiHidden="1" w:uiPriority="39" w:unhideWhenUsed="1"/>
-    <w:lsdException w:name="toc 8" w:semiHidden="1" w:uiPriority="39" w:unhideWhenUsed="1"/>
-    <w:lsdException w:name="toc 9" w:semiHidden="1" w:uiPriority="39" w:unhideWhenUsed="1"/>
-    <w:lsdException w:name="Normal Indent" w:semiHidden="1" w:unhideWhenUsed="1"/>
-    <w:lsdException w:name="footnote text" w:semiHidden="1" w:unhideWhenUsed="1"/>
-    <w:lsdException w:name="annotation text" w:semiHidden="1" w:unhideWhenUsed="1"/>
-    <w:lsdException w:name="header" w:semiHidden="1" w:unhideWhenUsed="1"/>
-    <w:lsdException w:name="footer" w:semiHidden="1" w:unhideWhenUsed="1"/>
-    <w:lsdException w:name="index heading" w:semiHidden="1" w:unhideWhenUsed="1"/>
-    <w:lsdException w:name="caption" w:semiHidden="1" w:uiPriority="35" w:unhideWhenUsed="1" w:qFormat="1"/>
-    <w:lsdException w:name="table of figures" w:semiHidden="1" w:unhideWhenUsed="1"/>
-    <w:lsdException w:name="envelope address" w:semiHidden="1" w:unhideWhenUsed="1"/>
-    <w:lsdException w:name="envelope return" w:semiHidden="1" w:unhideWhenUsed="1"/>
-    <w:lsdException w:name="footnote reference" w:semiHidden="1" w:unhideWhenUsed="1"/>
-    <w:lsdException w:name="annotation reference" w:semiHidden="1" w:unhideWhenUsed="1"/>
-    <w:lsdException w:name="line number" w:semiHidden="1" w:unhideWhenUsed="1"/>
-    <w:lsdException w:name="page number" w:semiHidden="1" w:unhideWhenUsed="1"/>
-    <w:lsdException w:name="endnote reference" w:semiHidden="1" w:unhideWhenUsed="1"/>
-    <w:lsdException w:name="endnote text" w:semiHidden="1" w:unhideWhenUsed="1"/>
-    <w:lsdException w:name="table of authorities" w:semiHidden="1" w:unhideWhenUsed="1"/>
-    <w:lsdException w:name="macro" w:semiHidden="1" w:unhideWhenUsed="1"/>
-    <w:lsdException w:name="toa heading" w:semiHidden="1" w:unhideWhenUsed="1"/>
-    <w:lsdException w:name="List" w:semiHidden="1" w:unhideWhenUsed="1"/>
-    <w:lsdException w:name="List Bullet" w:semiHidden="1" w:unhideWhenUsed="1"/>
-    <w:lsdException w:name="List Number" w:semiHidden="1" w:unhideWhenUsed="1"/>
-    <w:lsdException w:name="List 2" w:semiHidden="1" w:unhideWhenUsed="1"/>
-    <w:lsdException w:name="List 3" w:semiHidden="1" w:unhideWhenUsed="1"/>
-    <w:lsdException w:name="List 4" w:semiHidden="1" w:unhideWhenUsed="1"/>
-    <w:lsdException w:name="List 5" w:semiHidden="1" w:unhideWhenUsed="1"/>
-    <w:lsdException w:name="List Bullet 2" w:semiHidden="1" w:unhideWhenUsed="1"/>
-    <w:lsdException w:name="List Bullet 3" w:semiHidden="1" w:unhideWhenUsed="1"/>
-    <w:lsdException w:name="List Bullet 4" w:semiHidden="1" w:unhideWhenUsed="1"/>
-    <w:lsdException w:name="List Bullet 5" w:semiHidden="1" w:unhideWhenUsed="1"/>
-    <w:lsdException w:name="List Number 2" w:semiHidden="1" w:unhideWhenUsed="1"/>
-    <w:lsdException w:name="List Number 3" w:semiHidden="1" w:unhideWhenUsed="1"/>
-    <w:lsdException w:name="List Number 4" w:semiHidden="1" w:unhideWhenUsed="1"/>
-    <w:lsdException w:name="List Number 5" w:semiHidden="1" w:unhideWhenUsed="1"/>
-    <w:lsdException w:name="Title" w:uiPriority="10" w:qFormat="1"/>
-    <w:lsdException w:name="Closing" w:semiHidden="1" w:unhideWhenUsed="1"/>
-    <w:lsdException w:name="Signature" w:semiHidden="1" w:unhideWhenUsed="1"/>
-    <w:lsdException w:name="Default Paragraph Font" w:semiHidden="1" w:uiPriority="1" w:unhideWhenUsed="1"/>
-    <w:lsdException w:name="Body Text" w:semiHidden="1" w:unhideWhenUsed="1"/>
-    <w:lsdException w:name="Body Text Indent" w:semiHidden="1" w:unhideWhenUsed="1"/>
-    <w:lsdException w:name="List Continue" w:semiHidden="1" w:unhideWhenUsed="1"/>
-    <w:lsdException w:name="List Continue 2" w:semiHidden="1" w:unhideWhenUsed="1"/>
-    <w:lsdException w:name="List Continue 3" w:semiHidden="1" w:unhideWhenUsed="1"/>
-    <w:lsdException w:name="List Continue 4" w:semiHidden="1" w:unhideWhenUsed="1"/>
-    <w:lsdException w:name="List Continue 5" w:semiHidden="1" w:unhideWhenUsed="1"/>
-    <w:lsdException w:name="Message Header" w:semiHidden="1" w:unhideWhenUsed="1"/>
-    <w:lsdException w:name="Subtitle" w:uiPriority="11" w:qFormat="1"/>
-    <w:lsdException w:name="Salutation" w:semiHidden="1" w:unhideWhenUsed="1"/>
-    <w:lsdException w:name="Date" w:semiHidden="1" w:unhideWhenUsed="1"/>
-    <w:lsdException w:name="Body Text First Indent" w:semiHidden="1" w:unhideWhenUsed="1"/>
-    <w:lsdException w:name="Body Text First Indent 2" w:semiHidden="1" w:unhideWhenUsed="1"/>
-    <w:lsdException w:name="Note Heading" w:semiHidden="1" w:unhideWhenUsed="1"/>
-    <w:lsdException w:name="Body Text 2" w:semiHidden="1" w:unhideWhenUsed="1"/>
-    <w:lsdException w:name="Body Text 3" w:semiHidden="1" w:unhideWhenUsed="1"/>
-    <w:lsdException w:name="Body Text Indent 2" w:semiHidden="1" w:unhideWhenUsed="1"/>
-    <w:lsdException w:name="Body Text Indent 3" w:semiHidden="1" w:unhideWhenUsed="1"/>
-    <w:lsdException w:name="Block Text" w:semiHidden="1" w:unhideWhenUsed="1"/>
-    <w:lsdException w:name="Hyperlink" w:semiHidden="1" w:unhideWhenUsed="1"/>
-    <w:lsdException w:name="FollowedHyperlink" w:semiHidden="1" w:unhideWhenUsed="1"/>
-    <w:lsdException w:name="Strong" w:uiPriority="22" w:qFormat="1"/>
-    <w:lsdException w:name="Emphasis" w:uiPriority="20" w:qFormat="1"/>
-    <w:lsdException w:name="Document Map" w:semiHidden="1" w:unhideWhenUsed="1"/>
-    <w:lsdException w:name="Plain Text" w:semiHidden="1" w:unhideWhenUsed="1"/>
-    <w:lsdException w:name="E-mail Signature" w:semiHidden="1" w:unhideWhenUsed="1"/>
-    <w:lsdException w:name="HTML Top of Form" w:semiHidden="1" w:unhideWhenUsed="1"/>
-    <w:lsdException w:name="HTML Bottom of Form" w:semiHidden="1" w:unhideWhenUsed="1"/>
-    <w:lsdException w:name="Normal (Web)" w:semiHidden="1" w:unhideWhenUsed="1"/>
-    <w:lsdException w:name="HTML Acronym" w:semiHidden="1" w:unhideWhenUsed="1"/>
-    <w:lsdException w:name="HTML Address" w:semiHidden="1" w:unhideWhenUsed="1"/>
-    <w:lsdException w:name="HTML Cite" w:semiHidden="1" w:unhideWhenUsed="1"/>
-    <w:lsdException w:name="HTML Code" w:semiHidden="1" w:unhideWhenUsed="1"/>
-    <w:lsdException w:name="HTML Definition" w:semiHidden="1" w:unhideWhenUsed="1"/>
-    <w:lsdException w:name="HTML Keyboard" w:semiHidden="1" w:unhideWhenUsed="1"/>
-    <w:lsdException w:name="HTML Preformatted" w:semiHidden="1" w:unhideWhenUsed="1"/>
-    <w:lsdException w:name="HTML Sample" w:semiHidden="1" w:unhideWhenUsed="1"/>
-    <w:lsdException w:name="HTML Typewriter" w:semiHidden="1" w:unhideWhenUsed="1"/>
-    <w:lsdException w:name="HTML Variable" w:semiHidden="1" w:unhideWhenUsed="1"/>
-    <w:lsdException w:name="Normal Table" w:semiHidden="1" w:unhideWhenUsed="1"/>
-    <w:lsdException w:name="annotation subject" w:semiHidden="1" w:unhideWhenUsed="1"/>
-    <w:lsdException w:name="No List" w:semiHidden="1" w:unhideWhenUsed="1"/>
-    <w:lsdException w:name="Outline List 1" w:semiHidden="1" w:unhideWhenUsed="1"/>
-    <w:lsdException w:name="Outline List 2" w:semiHidden="1" w:unhideWhenUsed="1"/>
-    <w:lsdException w:name="Outline List 3" w:semiHidden="1" w:unhideWhenUsed="1"/>
-    <w:lsdException w:name="Table Simple 1" w:semiHidden="1" w:unhideWhenUsed="1"/>
-    <w:lsdException w:name="Table Simple 2" w:semiHidden="1" w:unhideWhenUsed="1"/>
-    <w:lsdException w:name="Table Simple 3" w:semiHidden="1" w:unhideWhenUsed="1"/>
-    <w:lsdException w:name="Table Classic 1" w:semiHidden="1" w:unhideWhenUsed="1"/>
-    <w:lsdException w:name="Table Classic 2" w:semiHidden="1" w:uiPriority="0" w:unhideWhenUsed="1"/>
-    <w:lsdException w:name="Table Classic 3" w:semiHidden="1" w:unhideWhenUsed="1"/>
-    <w:lsdException w:name="Table Classic 4" w:semiHidden="1" w:unhideWhenUsed="1"/>
-    <w:lsdException w:name="Table Colorful 1" w:semiHidden="1" w:unhideWhenUsed="1"/>
-    <w:lsdException w:name="Table Colorful 2" w:semiHidden="1" w:uiPriority="0" w:unhideWhenUsed="1"/>
-    <w:lsdException w:name="Table Colorful 3" w:semiHidden="1" w:unhideWhenUsed="1"/>
-    <w:lsdException w:name="Table Columns 1" w:semiHidden="1" w:unhideWhenUsed="1"/>
-    <w:lsdException w:name="Table Columns 2" w:semiHidden="1" w:unhideWhenUsed="1"/>
-    <w:lsdException w:name="Table Columns 3" w:semiHidden="1" w:unhideWhenUsed="1"/>
-    <w:lsdException w:name="Table Columns 4" w:semiHidden="1" w:unhideWhenUsed="1"/>
-    <w:lsdException w:name="Table Columns 5" w:semiHidden="1" w:unhideWhenUsed="1"/>
-    <w:lsdException w:name="Table Grid 1" w:semiHidden="1" w:unhideWhenUsed="1"/>
-    <w:lsdException w:name="Table Grid 2" w:semiHidden="1" w:unhideWhenUsed="1"/>
-    <w:lsdException w:name="Table Grid 3" w:semiHidden="1" w:unhideWhenUsed="1"/>
-    <w:lsdException w:name="Table Grid 4" w:semiHidden="1" w:unhideWhenUsed="1"/>
-    <w:lsdException w:name="Table Grid 5" w:semiHidden="1" w:unhideWhenUsed="1"/>
-    <w:lsdException w:name="Table Grid 6" w:semiHidden="1" w:unhideWhenUsed="1"/>
-    <w:lsdException w:name="Table Grid 7" w:semiHidden="1" w:unhideWhenUsed="1"/>
-    <w:lsdException w:name="Table Grid 8" w:semiHidden="1" w:unhideWhenUsed="1"/>
-    <w:lsdException w:name="Table List 1" w:semiHidden="1" w:unhideWhenUsed="1"/>
-    <w:lsdException w:name="Table List 2" w:semiHidden="1" w:unhideWhenUsed="1"/>
-    <w:lsdException w:name="Table List 3" w:semiHidden="1" w:unhideWhenUsed="1"/>
-    <w:lsdException w:name="Table List 4" w:semiHidden="1" w:unhideWhenUsed="1"/>
-    <w:lsdException w:name="Table List 5" w:semiHidden="1" w:unhideWhenUsed="1"/>
-    <w:lsdException w:name="Table List 6" w:semiHidden="1" w:unhideWhenUsed="1"/>
-    <w:lsdException w:name="Table List 7" w:semiHidden="1" w:unhideWhenUsed="1"/>
-    <w:lsdException w:name="Table List 8" w:semiHidden="1" w:unhideWhenUsed="1"/>
-    <w:lsdException w:name="Table 3D effects 1" w:semiHidden="1" w:unhideWhenUsed="1"/>
-    <w:lsdException w:name="Table 3D effects 2" w:semiHidden="1" w:unhideWhenUsed="1"/>
-    <w:lsdException w:name="Table 3D effects 3" w:semiHidden="1" w:unhideWhenUsed="1"/>
-    <w:lsdException w:name="Table Contemporary" w:semiHidden="1" w:unhideWhenUsed="1"/>
-    <w:lsdException w:name="Table Elegant" w:semiHidden="1" w:unhideWhenUsed="1"/>
-    <w:lsdException w:name="Table Professional" w:semiHidden="1" w:unhideWhenUsed="1"/>
-    <w:lsdException w:name="Table Subtle 1" w:semiHidden="1" w:unhideWhenUsed="1"/>
-    <w:lsdException w:name="Table Subtle 2" w:semiHidden="1" w:unhideWhenUsed="1"/>
-    <w:lsdException w:name="Table Web 1" w:semiHidden="1" w:unhideWhenUsed="1"/>
-    <w:lsdException w:name="Table Web 2" w:semiHidden="1" w:unhideWhenUsed="1"/>
-    <w:lsdException w:name="Table Web 3" w:semiHidden="1" w:unhideWhenUsed="1"/>
-    <w:lsdException w:name="Balloon Text" w:semiHidden="1" w:unhideWhenUsed="1"/>
-    <w:lsdException w:name="Table Grid" w:uiPriority="39"/>
-    <w:lsdException w:name="Table Theme" w:semiHidden="1" w:unhideWhenUsed="1"/>
-    <w:lsdException w:name="Placeholder Text" w:semiHidden="1"/>
-    <w:lsdException w:name="No Spacing" w:uiPriority="1" w:qFormat="1"/>
-    <w:lsdException w:name="Light Shading" w:uiPriority="60"/>
-    <w:lsdException w:name="Light List" w:uiPriority="61"/>
-    <w:lsdException w:name="Light Grid" w:uiPriority="62"/>
-    <w:lsdException w:name="Medium Shading 1" w:uiPriority="63"/>
-    <w:lsdException w:name="Medium Shading 2" w:uiPriority="64"/>
-    <w:lsdException w:name="Medium List 1" w:uiPriority="65"/>
-    <w:lsdException w:name="Medium List 2" w:uiPriority="66"/>
-    <w:lsdException w:name="Medium Grid 1" w:uiPriority="67"/>
-    <w:lsdException w:name="Medium Grid 2" w:uiPriority="68"/>
-    <w:lsdException w:name="Medium Grid 3" w:uiPriority="69"/>
-    <w:lsdException w:name="Dark List" w:uiPriority="70"/>
-    <w:lsdException w:name="Colorful Shading" w:uiPriority="71"/>
-    <w:lsdException w:name="Colorful List" w:uiPriority="72"/>
-    <w:lsdException w:name="Colorful Grid" w:uiPriority="73"/>
-    <w:lsdException w:name="Light Shading Accent 1" w:uiPriority="60"/>
-    <w:lsdException w:name="Light List Accent 1" w:uiPriority="61"/>
-    <w:lsdException w:name="Light Grid Accent 1" w:uiPriority="62"/>
-    <w:lsdException w:name="Medium Shading 1 Accent 1" w:uiPriority="63"/>
-    <w:lsdException w:name="Medium Shading 2 Accent 1" w:uiPriority="64"/>
-    <w:lsdException w:name="Medium List 1 Accent 1" w:uiPriority="65"/>
-    <w:lsdException w:name="Revision" w:semiHidden="1"/>
-    <w:lsdException w:name="List Paragraph" w:uiPriority="34" w:qFormat="1"/>
-    <w:lsdException w:name="Quote" w:uiPriority="29" w:qFormat="1"/>
-    <w:lsdException w:name="Intense Quote" w:uiPriority="30" w:qFormat="1"/>
-    <w:lsdException w:name="Medium List 2 Accent 1" w:uiPriority="66"/>
-    <w:lsdException w:name="Medium Grid 1 Accent 1" w:uiPriority="67"/>
-    <w:lsdException w:name="Medium Grid 2 Accent 1" w:uiPriority="68"/>
-    <w:lsdException w:name="Medium Grid 3 Accent 1" w:uiPriority="69"/>
-    <w:lsdException w:name="Dark List Accent 1" w:uiPriority="70"/>
-    <w:lsdException w:name="Colorful Shading Accent 1" w:uiPriority="71"/>
-    <w:lsdException w:name="Colorful List Accent 1" w:uiPriority="72"/>
-    <w:lsdException w:name="Colorful Grid Accent 1" w:uiPriority="73"/>
-    <w:lsdException w:name="Light Shading Accent 2" w:uiPriority="60"/>
-    <w:lsdException w:name="Light List Accent 2" w:uiPriority="61"/>
-    <w:lsdException w:name="Light Grid Accent 2" w:uiPriority="62"/>
-    <w:lsdException w:name="Medium Shading 1 Accent 2" w:uiPriority="63"/>
-    <w:lsdException w:name="Medium Shading 2 Accent 2" w:uiPriority="64"/>
-    <w:lsdException w:name="Medium List 1 Accent 2" w:uiPriority="65"/>
-    <w:lsdException w:name="Medium List 2 Accent 2" w:uiPriority="66"/>
-    <w:lsdException w:name="Medium Grid 1 Accent 2" w:uiPriority="67"/>
-    <w:lsdException w:name="Medium Grid 2 Accent 2" w:uiPriority="68"/>
-    <w:lsdException w:name="Medium Grid 3 Accent 2" w:uiPriority="69"/>
-    <w:lsdException w:name="Dark List Accent 2" w:uiPriority="70"/>
-    <w:lsdException w:name="Colorful Shading Accent 2" w:uiPriority="71"/>
-    <w:lsdException w:name="Colorful List Accent 2" w:uiPriority="72"/>
-    <w:lsdException w:name="Colorful Grid Accent 2" w:uiPriority="73"/>
-    <w:lsdException w:name="Light Shading Accent 3" w:uiPriority="60"/>
-    <w:lsdException w:name="Light List Accent 3" w:uiPriority="61"/>
-    <w:lsdException w:name="Light Grid Accent 3" w:uiPriority="62"/>
-    <w:lsdException w:name="Medium Shading 1 Accent 3" w:uiPriority="63"/>
-    <w:lsdException w:name="Medium Shading 2 Accent 3" w:uiPriority="64"/>
-    <w:lsdException w:name="Medium List 1 Accent 3" w:uiPriority="65"/>
-    <w:lsdException w:name="Medium List 2 Accent 3" w:uiPriority="66"/>
-    <w:lsdException w:name="Medium Grid 1 Accent 3" w:uiPriority="67"/>
-    <w:lsdException w:name="Medium Grid 2 Accent 3" w:uiPriority="68"/>
-    <w:lsdException w:name="Medium Grid 3 Accent 3" w:uiPriority="69"/>
-    <w:lsdException w:name="Dark List Accent 3" w:uiPriority="70"/>
-    <w:lsdException w:name="Colorful Shading Accent 3" w:uiPriority="71"/>
-    <w:lsdException w:name="Colorful List Accent 3" w:uiPriority="72"/>
-    <w:lsdException w:name="Colorful Grid Accent 3" w:uiPriority="73"/>
-    <w:lsdException w:name="Light Shading Accent 4" w:uiPriority="60"/>
-    <w:lsdException w:name="Light List Accent 4" w:uiPriority="61"/>
-    <w:lsdException w:name="Light Grid Accent 4" w:uiPriority="62"/>
-    <w:lsdException w:name="Medium Shading 1 Accent 4" w:uiPriority="63"/>
-    <w:lsdException w:name="Medium Shading 2 Accent 4" w:uiPriority="64"/>
-    <w:lsdException w:name="Medium List 1 Accent 4" w:uiPriority="65"/>
-    <w:lsdException w:name="Medium List 2 Accent 4" w:uiPriority="66"/>
-    <w:lsdException w:name="Medium Grid 1 Accent 4" w:uiPriority="67"/>
-    <w:lsdException w:name="Medium Grid 2 Accent 4" w:uiPriority="68"/>
-    <w:lsdException w:name="Medium Grid 3 Accent 4" w:uiPriority="69"/>
-    <w:lsdException w:name="Dark List Accent 4" w:uiPriority="70"/>
-    <w:lsdException w:name="Colorful Shading Accent 4" w:uiPriority="71"/>
-    <w:lsdException w:name="Colorful List Accent 4" w:uiPriority="72"/>
-    <w:lsdException w:name="Colorful Grid Accent 4" w:uiPriority="73"/>
-    <w:lsdException w:name="Light Shading Accent 5" w:uiPriority="60"/>
-    <w:lsdException w:name="Light List Accent 5" w:uiPriority="61"/>
-    <w:lsdException w:name="Light Grid Accent 5" w:uiPriority="62"/>
-    <w:lsdException w:name="Medium Shading 1 Accent 5" w:uiPriority="63"/>
-    <w:lsdException w:name="Medium Shading 2 Accent 5" w:uiPriority="64"/>
-    <w:lsdException w:name="Medium List 1 Accent 5" w:uiPriority="65"/>
-    <w:lsdException w:name="Medium List 2 Accent 5" w:uiPriority="66"/>
-    <w:lsdException w:name="Medium Grid 1 Accent 5" w:uiPriority="67"/>
-    <w:lsdException w:name="Medium Grid 2 Accent 5" w:uiPriority="68"/>
-    <w:lsdException w:name="Medium Grid 3 Accent 5" w:uiPriority="69"/>
-    <w:lsdException w:name="Dark List Accent 5" w:uiPriority="70"/>
-    <w:lsdException w:name="Colorful Shading Accent 5" w:uiPriority="71"/>
-    <w:lsdException w:name="Colorful List Accent 5" w:uiPriority="72"/>
-    <w:lsdException w:name="Colorful Grid Accent 5" w:uiPriority="73"/>
-    <w:lsdException w:name="Light Shading Accent 6" w:uiPriority="60"/>
-    <w:lsdException w:name="Light List Accent 6" w:uiPriority="61"/>
-    <w:lsdException w:name="Light Grid Accent 6" w:uiPriority="62"/>
-    <w:lsdException w:name="Medium Shading 1 Accent 6" w:uiPriority="63"/>
-    <w:lsdException w:name="Medium Shading 2 Accent 6" w:uiPriority="64"/>
-    <w:lsdException w:name="Medium List 1 Accent 6" w:uiPriority="65"/>
-    <w:lsdException w:name="Medium List 2 Accent 6" w:uiPriority="66"/>
-    <w:lsdException w:name="Medium Grid 1 Accent 6" w:uiPriority="67"/>
-    <w:lsdException w:name="Medium Grid 2 Accent 6" w:uiPriority="68"/>
-    <w:lsdException w:name="Medium Grid 3 Accent 6" w:uiPriority="69"/>
-    <w:lsdException w:name="Dark List Accent 6" w:uiPriority="70"/>
-    <w:lsdException w:name="Colorful Shading Accent 6" w:uiPriority="71"/>
-    <w:lsdException w:name="Colorful List Accent 6" w:uiPriority="72"/>
-    <w:lsdException w:name="Colorful Grid Accent 6" w:uiPriority="73"/>
-    <w:lsdException w:name="Subtle Emphasis" w:uiPriority="19" w:qFormat="1"/>
-    <w:lsdException w:name="Intense Emphasis" w:uiPriority="21" w:qFormat="1"/>
-    <w:lsdException w:name="Subtle Reference" w:uiPriority="31" w:qFormat="1"/>
-    <w:lsdException w:name="Intense Reference" w:uiPriority="32" w:qFormat="1"/>
-    <w:lsdException w:name="Book Title" w:uiPriority="33" w:qFormat="1"/>
-    <w:lsdException w:name="Bibliography" w:semiHidden="1" w:uiPriority="37" w:unhideWhenUsed="1"/>
-    <w:lsdException w:name="TOC Heading" w:semiHidden="1" w:uiPriority="39" w:unhideWhenUsed="1" w:qFormat="1"/>
-    <w:lsdException w:name="Plain Table 1" w:uiPriority="41"/>
-    <w:lsdException w:name="Plain Table 2" w:uiPriority="42"/>
-    <w:lsdException w:name="Plain Table 3" w:uiPriority="43"/>
-    <w:lsdException w:name="Plain Table 4" w:uiPriority="44"/>
-    <w:lsdException w:name="Plain Table 5" w:uiPriority="45"/>
-    <w:lsdException w:name="Grid Table Light" w:uiPriority="40"/>
-    <w:lsdException w:name="Grid Table 1 Light" w:uiPriority="46"/>
-    <w:lsdException w:name="Grid Table 2" w:uiPriority="47"/>
-    <w:lsdException w:name="Grid Table 3" w:uiPriority="48"/>
-    <w:lsdException w:name="Grid Table 4" w:uiPriority="49"/>
-    <w:lsdException w:name="Grid Table 5 Dark" w:uiPriority="50"/>
-    <w:lsdException w:name="Grid Table 6 Colorful" w:uiPriority="51"/>
-    <w:lsdException w:name="Grid Table 7 Colorful" w:uiPriority="52"/>
-    <w:lsdException w:name="Grid Table 1 Light Accent 1" w:uiPriority="46"/>
-    <w:lsdException w:name="Grid Table 2 Accent 1" w:uiPriority="47"/>
-    <w:lsdException w:name="Grid Table 3 Accent 1" w:uiPriority="48"/>
-    <w:lsdException w:name="Grid Table 4 Accent 1" w:uiPriority="49"/>
-    <w:lsdException w:name="Grid Table 5 Dark Accent 1" w:uiPriority="50"/>
-    <w:lsdException w:name="Grid Table 6 Colorful Accent 1" w:uiPriority="51"/>
-    <w:lsdException w:name="Grid Table 7 Colorful Accent 1" w:uiPriority="52"/>
-    <w:lsdException w:name="Grid Table 1 Light Accent 2" w:uiPriority="46"/>
-    <w:lsdException w:name="Grid Table 2 Accent 2" w:uiPriority="47"/>
-    <w:lsdException w:name="Grid Table 3 Accent 2" w:uiPriority="48"/>
-    <w:lsdException w:name="Grid Table 4 Accent 2" w:uiPriority="49"/>
-    <w:lsdException w:name="Grid Table 5 Dark Accent 2" w:uiPriority="50"/>
-    <w:lsdException w:name="Grid Table 6 Colorful Accent 2" w:uiPriority="51"/>
-    <w:lsdException w:name="Grid Table 7 Colorful Accent 2" w:uiPriority="52"/>
-    <w:lsdException w:name="Grid Table 1 Light Accent 3" w:uiPriority="46"/>
-    <w:lsdException w:name="Grid Table 2 Accent 3" w:uiPriority="47"/>
-    <w:lsdException w:name="Grid Table 3 Accent 3" w:uiPriority="48"/>
-    <w:lsdException w:name="Grid Table 4 Accent 3" w:uiPriority="49"/>
-    <w:lsdException w:name="Grid Table 5 Dark Accent 3" w:uiPriority="50"/>
-    <w:lsdException w:name="Grid Table 6 Colorful Accent 3" w:uiPriority="51"/>
-    <w:lsdException w:name="Grid Table 7 Colorful Accent 3" w:uiPriority="52"/>
-    <w:lsdException w:name="Grid Table 1 Light Accent 4" w:uiPriority="46"/>
-    <w:lsdException w:name="Grid Table 2 Accent 4" w:uiPriority="47"/>
-    <w:lsdException w:name="Grid Table 3 Accent 4" w:uiPriority="48"/>
-    <w:lsdException w:name="Grid Table 4 Accent 4" w:uiPriority="49"/>
-    <w:lsdException w:name="Grid Table 5 Dark Accent 4" w:uiPriority="50"/>
-    <w:lsdException w:name="Grid Table 6 Colorful Accent 4" w:uiPriority="51"/>
-    <w:lsdException w:name="Grid Table 7 Colorful Accent 4" w:uiPriority="52"/>
-    <w:lsdException w:name="Grid Table 1 Light Accent 5" w:uiPriority="46"/>
-    <w:lsdException w:name="Grid Table 2 Accent 5" w:uiPriority="47"/>
-    <w:lsdException w:name="Grid Table 3 Accent 5" w:uiPriority="48"/>
-    <w:lsdException w:name="Grid Table 4 Accent 5" w:uiPriority="49"/>
-    <w:lsdException w:name="Grid Table 5 Dark Accent 5" w:uiPriority="50"/>
-    <w:lsdException w:name="Grid Table 6 Colorful Accent 5" w:uiPriority="51"/>
-    <w:lsdException w:name="Grid Table 7 Colorful Accent 5" w:uiPriority="52"/>
-    <w:lsdException w:name="Grid Table 1 Light Accent 6" w:uiPriority="46"/>
-    <w:lsdException w:name="Grid Table 2 Accent 6" w:uiPriority="47"/>
-    <w:lsdException w:name="Grid Table 3 Accent 6" w:uiPriority="48"/>
-    <w:lsdException w:name="Grid Table 4 Accent 6" w:uiPriority="49"/>
-    <w:lsdException w:name="Grid Table 5 Dark Accent 6" w:uiPriority="50"/>
-    <w:lsdException w:name="Grid Table 6 Colorful Accent 6" w:uiPriority="51"/>
-    <w:lsdException w:name="Grid Table 7 Colorful Accent 6" w:uiPriority="52"/>
-    <w:lsdException w:name="List Table 1 Light" w:uiPriority="46"/>
-    <w:lsdException w:name="List Table 2" w:uiPriority="47"/>
-    <w:lsdException w:name="List Table 3" w:uiPriority="48"/>
-    <w:lsdException w:name="List Table 4" w:uiPriority="49"/>
-    <w:lsdException w:name="List Table 5 Dark" w:uiPriority="50"/>
-    <w:lsdException w:name="List Table 6 Colorful" w:uiPriority="51"/>
-    <w:lsdException w:name="List Table 7 Colorful" w:uiPriority="52"/>
-    <w:lsdException w:name="List Table 1 Light Accent 1" w:uiPriority="46"/>
-    <w:lsdException w:name="List Table 2 Accent 1" w:uiPriority="47"/>
-    <w:lsdException w:name="List Table 3 Accent 1" w:uiPriority="48"/>
-    <w:lsdException w:name="List Table 4 Accent 1" w:uiPriority="49"/>
-    <w:lsdException w:name="List Table 5 Dark Accent 1" w:uiPriority="50"/>
-    <w:lsdException w:name="List Table 6 Colorful Accent 1" w:uiPriority="51"/>
-    <w:lsdException w:name="List Table 7 Colorful Accent 1" w:uiPriority="52"/>
-    <w:lsdException w:name="List Table 1 Light Accent 2" w:uiPriority="46"/>
-    <w:lsdException w:name="List Table 2 Accent 2" w:uiPriority="47"/>
-    <w:lsdException w:name="List Table 3 Accent 2" w:uiPriority="48"/>
-    <w:lsdException w:name="List Table 4 Accent 2" w:uiPriority="49"/>
-    <w:lsdException w:name="List Table 5 Dark Accent 2" w:uiPriority="50"/>
-    <w:lsdException w:name="List Table 6 Colorful Accent 2" w:uiPriority="51"/>
-    <w:lsdException w:name="List Table 7 Colorful Accent 2" w:uiPriority="52"/>
-    <w:lsdException w:name="List Table 1 Light Accent 3" w:uiPriority="46"/>
-    <w:lsdException w:name="List Table 2 Accent 3" w:uiPriority="47"/>
-    <w:lsdException w:name="List Table 3 Accent 3" w:uiPriority="48"/>
-    <w:lsdException w:name="List Table 4 Accent 3" w:uiPriority="49"/>
-    <w:lsdException w:name="List Table 5 Dark Accent 3" w:uiPriority="50"/>
-    <w:lsdException w:name="List Table 6 Colorful Accent 3" w:uiPriority="51"/>
-    <w:lsdException w:name="List Table 7 Colorful Accent 3" w:uiPriority="52"/>
-    <w:lsdException w:name="List Table 1 Light Accent 4" w:uiPriority="46"/>
-    <w:lsdException w:name="List Table 2 Accent 4" w:uiPriority="47"/>
-    <w:lsdException w:name="List Table 3 Accent 4" w:uiPriority="48"/>
-    <w:lsdException w:name="List Table 4 Accent 4" w:uiPriority="49"/>
-    <w:lsdException w:name="List Table 5 Dark Accent 4" w:uiPriority="50"/>
-    <w:lsdException w:name="List Table 6 Colorful Accent 4" w:uiPriority="51"/>
-    <w:lsdException w:name="List Table 7 Colorful Accent 4" w:uiPriority="52"/>
-    <w:lsdException w:name="List Table 1 Light Accent 5" w:uiPriority="46"/>
-    <w:lsdException w:name="List Table 2 Accent 5" w:uiPriority="47"/>
-    <w:lsdException w:name="List Table 3 Accent 5" w:uiPriority="48"/>
-    <w:lsdException w:name="List Table 4 Accent 5" w:uiPriority="49"/>
-    <w:lsdException w:name="List Table 5 Dark Accent 5" w:uiPriority="50"/>
-    <w:lsdException w:name="List Table 6 Colorful Accent 5" w:uiPriority="51"/>
-    <w:lsdException w:name="List Table 7 Colorful Accent 5" w:uiPriority="52"/>
-    <w:lsdException w:name="List Table 1 Light Accent 6" w:uiPriority="46"/>
-    <w:lsdException w:name="List Table 2 Accent 6" w:uiPriority="47"/>
-    <w:lsdException w:name="List Table 3 Accent 6" w:uiPriority="48"/>
-    <w:lsdException w:name="List Table 4 Accent 6" w:uiPriority="49"/>
-    <w:lsdException w:name="List Table 5 Dark Accent 6" w:uiPriority="50"/>
-    <w:lsdException w:name="List Table 6 Colorful Accent 6" w:uiPriority="51"/>
-    <w:lsdException w:name="List Table 7 Colorful Accent 6" w:uiPriority="52"/>
+  <w:latentStyles w:defLockedState="0" w:defUIPriority="99" w:defSemiHidden="1" w:defUnhideWhenUsed="1" w:defQFormat="0" w:count="267">
+    <w:lsdException w:name="Normal" w:semiHidden="0" w:uiPriority="0" w:unhideWhenUsed="0" w:qFormat="1"/>
+    <w:lsdException w:name="heading 1" w:semiHidden="0" w:uiPriority="0" w:unhideWhenUsed="0" w:qFormat="1"/>
+    <w:lsdException w:name="heading 2" w:uiPriority="0" w:qFormat="1"/>
+    <w:lsdException w:name="heading 3" w:uiPriority="9" w:qFormat="1"/>
+    <w:lsdException w:name="heading 4" w:uiPriority="9" w:qFormat="1"/>
+    <w:lsdException w:name="heading 5" w:uiPriority="9" w:qFormat="1"/>
+    <w:lsdException w:name="heading 6" w:uiPriority="9" w:qFormat="1"/>
+    <w:lsdException w:name="heading 7" w:uiPriority="9" w:qFormat="1"/>
+    <w:lsdException w:name="heading 8" w:uiPriority="9" w:qFormat="1"/>
+    <w:lsdException w:name="heading 9" w:uiPriority="9" w:qFormat="1"/>
+    <w:lsdException w:name="toc 1" w:uiPriority="39"/>
+    <w:lsdException w:name="toc 2" w:uiPriority="39"/>
+    <w:lsdException w:name="toc 3" w:uiPriority="39"/>
+    <w:lsdException w:name="toc 4" w:uiPriority="39"/>
+    <w:lsdException w:name="toc 5" w:uiPriority="39"/>
+    <w:lsdException w:name="toc 6" w:uiPriority="39"/>
+    <w:lsdException w:name="toc 7" w:uiPriority="39"/>
+    <w:lsdException w:name="toc 8" w:uiPriority="39"/>
+    <w:lsdException w:name="toc 9" w:uiPriority="39"/>
+    <w:lsdException w:name="caption" w:uiPriority="35" w:qFormat="1"/>
+    <w:lsdException w:name="Title" w:semiHidden="0" w:uiPriority="10" w:unhideWhenUsed="0" w:qFormat="1"/>
+    <w:lsdException w:name="Default Paragraph Font" w:uiPriority="1"/>
+    <w:lsdException w:name="Subtitle" w:semiHidden="0" w:uiPriority="11" w:unhideWhenUsed="0" w:qFormat="1"/>
+    <w:lsdException w:name="Strong" w:semiHidden="0" w:uiPriority="22" w:unhideWhenUsed="0" w:qFormat="1"/>
+    <w:lsdException w:name="Emphasis" w:semiHidden="0" w:uiPriority="20" w:unhideWhenUsed="0" w:qFormat="1"/>
+    <w:lsdException w:name="Table Classic 2" w:uiPriority="0"/>
+    <w:lsdException w:name="Table Colorful 2" w:uiPriority="0"/>
+    <w:lsdException w:name="Table Grid" w:semiHidden="0" w:uiPriority="39" w:unhideWhenUsed="0"/>
+    <w:lsdException w:name="Placeholder Text" w:unhideWhenUsed="0"/>
+    <w:lsdException w:name="No Spacing" w:semiHidden="0" w:uiPriority="1" w:unhideWhenUsed="0" w:qFormat="1"/>
+    <w:lsdException w:name="Light Shading" w:semiHidden="0" w:uiPriority="60" w:unhideWhenUsed="0"/>
+    <w:lsdException w:name="Light List" w:semiHidden="0" w:uiPriority="61" w:unhideWhenUsed="0"/>
+    <w:lsdException w:name="Light Grid" w:semiHidden="0" w:uiPriority="62" w:unhideWhenUsed="0"/>
+    <w:lsdException w:name="Medium Shading 1" w:semiHidden="0" w:uiPriority="63" w:unhideWhenUsed="0"/>
+    <w:lsdException w:name="Medium Shading 2" w:semiHidden="0" w:uiPriority="64" w:unhideWhenUsed="0"/>
+    <w:lsdException w:name="Medium List 1" w:semiHidden="0" w:uiPriority="65" w:unhideWhenUsed="0"/>
+    <w:lsdException w:name="Medium List 2" w:semiHidden="0" w:uiPriority="66" w:unhideWhenUsed="0"/>
+    <w:lsdException w:name="Medium Grid 1" w:semiHidden="0" w:uiPriority="67" w:unhideWhenUsed="0"/>
+    <w:lsdException w:name="Medium Grid 2" w:semiHidden="0" w:uiPriority="68" w:unhideWhenUsed="0"/>
+    <w:lsdException w:name="Medium Grid 3" w:semiHidden="0" w:uiPriority="69" w:unhideWhenUsed="0"/>
+    <w:lsdException w:name="Dark List" w:semiHidden="0" w:uiPriority="70" w:unhideWhenUsed="0"/>
+    <w:lsdException w:name="Colorful Shading" w:semiHidden="0" w:uiPriority="71" w:unhideWhenUsed="0"/>
+    <w:lsdException w:name="Colorful List" w:semiHidden="0" w:uiPriority="72" w:unhideWhenUsed="0"/>
+    <w:lsdException w:name="Colorful Grid" w:semiHidden="0" w:uiPriority="73" w:unhideWhenUsed="0"/>
+    <w:lsdException w:name="Light Shading Accent 1" w:semiHidden="0" w:uiPriority="60" w:unhideWhenUsed="0"/>
+    <w:lsdException w:name="Light List Accent 1" w:semiHidden="0" w:uiPriority="61" w:unhideWhenUsed="0"/>
+    <w:lsdException w:name="Light Grid Accent 1" w:semiHidden="0" w:uiPriority="62" w:unhideWhenUsed="0"/>
+    <w:lsdException w:name="Medium Shading 1 Accent 1" w:semiHidden="0" w:uiPriority="63" w:unhideWhenUsed="0"/>
+    <w:lsdException w:name="Medium Shading 2 Accent 1" w:semiHidden="0" w:uiPriority="64" w:unhideWhenUsed="0"/>
+    <w:lsdException w:name="Medium List 1 Accent 1" w:semiHidden="0" w:uiPriority="65" w:unhideWhenUsed="0"/>
+    <w:lsdException w:name="Revision" w:unhideWhenUsed="0"/>
+    <w:lsdException w:name="List Paragraph" w:semiHidden="0" w:uiPriority="34" w:unhideWhenUsed="0" w:qFormat="1"/>
+    <w:lsdException w:name="Quote" w:semiHidden="0" w:uiPriority="29" w:unhideWhenUsed="0" w:qFormat="1"/>
+    <w:lsdException w:name="Intense Quote" w:semiHidden="0" w:uiPriority="30" w:unhideWhenUsed="0" w:qFormat="1"/>
+    <w:lsdException w:name="Medium List 2 Accent 1" w:semiHidden="0" w:uiPriority="66" w:unhideWhenUsed="0"/>
+    <w:lsdException w:name="Medium Grid 1 Accent 1" w:semiHidden="0" w:uiPriority="67" w:unhideWhenUsed="0"/>
+    <w:lsdException w:name="Medium Grid 2 Accent 1" w:semiHidden="0" w:uiPriority="68" w:unhideWhenUsed="0"/>
+    <w:lsdException w:name="Medium Grid 3 Accent 1" w:semiHidden="0" w:uiPriority="69" w:unhideWhenUsed="0"/>
+    <w:lsdException w:name="Dark List Accent 1" w:semiHidden="0" w:uiPriority="70" w:unhideWhenUsed="0"/>
+    <w:lsdException w:name="Colorful Shading Accent 1" w:semiHidden="0" w:uiPriority="71" w:unhideWhenUsed="0"/>
+    <w:lsdException w:name="Colorful List Accent 1" w:semiHidden="0" w:uiPriority="72" w:unhideWhenUsed="0"/>
+    <w:lsdException w:name="Colorful Grid Accent 1" w:semiHidden="0" w:uiPriority="73" w:unhideWhenUsed="0"/>
+    <w:lsdException w:name="Light Shading Accent 2" w:semiHidden="0" w:uiPriority="60" w:unhideWhenUsed="0"/>
+    <w:lsdException w:name="Light List Accent 2" w:semiHidden="0" w:uiPriority="61" w:unhideWhenUsed="0"/>
+    <w:lsdException w:name="Light Grid Accent 2" w:semiHidden="0" w:uiPriority="62" w:unhideWhenUsed="0"/>
+    <w:lsdException w:name="Medium Shading 1 Accent 2" w:semiHidden="0" w:uiPriority="63" w:unhideWhenUsed="0"/>
+    <w:lsdException w:name="Medium Shading 2 Accent 2" w:semiHidden="0" w:uiPriority="64" w:unhideWhenUsed="0"/>
+    <w:lsdException w:name="Medium List 1 Accent 2" w:semiHidden="0" w:uiPriority="65" w:unhideWhenUsed="0"/>
+    <w:lsdException w:name="Medium List 2 Accent 2" w:semiHidden="0" w:uiPriority="66" w:unhideWhenUsed="0"/>
+    <w:lsdException w:name="Medium Grid 1 Accent 2" w:semiHidden="0" w:uiPriority="67" w:unhideWhenUsed="0"/>
+    <w:lsdException w:name="Medium Grid 2 Accent 2" w:semiHidden="0" w:uiPriority="68" w:unhideWhenUsed="0"/>
+    <w:lsdException w:name="Medium Grid 3 Accent 2" w:semiHidden="0" w:uiPriority="69" w:unhideWhenUsed="0"/>
+    <w:lsdException w:name="Dark List Accent 2" w:semiHidden="0" w:uiPriority="70" w:unhideWhenUsed="0"/>
+    <w:lsdException w:name="Colorful Shading Accent 2" w:semiHidden="0" w:uiPriority="71" w:unhideWhenUsed="0"/>
+    <w:lsdException w:name="Colorful List Accent 2" w:semiHidden="0" w:uiPriority="72" w:unhideWhenUsed="0"/>
+    <w:lsdException w:name="Colorful Grid Accent 2" w:semiHidden="0" w:uiPriority="73" w:unhideWhenUsed="0"/>
+    <w:lsdException w:name="Light Shading Accent 3" w:semiHidden="0" w:uiPriority="60" w:unhideWhenUsed="0"/>
+    <w:lsdException w:name="Light List Accent 3" w:semiHidden="0" w:uiPriority="61" w:unhideWhenUsed="0"/>
+    <w:lsdException w:name="Light Grid Accent 3" w:semiHidden="0" w:uiPriority="62" w:unhideWhenUsed="0"/>
+    <w:lsdException w:name="Medium Shading 1 Accent 3" w:semiHidden="0" w:uiPriority="63" w:unhideWhenUsed="0"/>
+    <w:lsdException w:name="Medium Shading 2 Accent 3" w:semiHidden="0" w:uiPriority="64" w:unhideWhenUsed="0"/>
+    <w:lsdException w:name="Medium List 1 Accent 3" w:semiHidden="0" w:uiPriority="65" w:unhideWhenUsed="0"/>
+    <w:lsdException w:name="Medium List 2 Accent 3" w:semiHidden="0" w:uiPriority="66" w:unhideWhenUsed="0"/>
+    <w:lsdException w:name="Medium Grid 1 Accent 3" w:semiHidden="0" w:uiPriority="67" w:unhideWhenUsed="0"/>
+    <w:lsdException w:name="Medium Grid 2 Accent 3" w:semiHidden="0" w:uiPriority="68" w:unhideWhenUsed="0"/>
+    <w:lsdException w:name="Medium Grid 3 Accent 3" w:semiHidden="0" w:uiPriority="69" w:unhideWhenUsed="0"/>
+    <w:lsdException w:name="Dark List Accent 3" w:semiHidden="0" w:uiPriority="70" w:unhideWhenUsed="0"/>
+    <w:lsdException w:name="Colorful Shading Accent 3" w:semiHidden="0" w:uiPriority="71" w:unhideWhenUsed="0"/>
+    <w:lsdException w:name="Colorful List Accent 3" w:semiHidden="0" w:uiPriority="72" w:unhideWhenUsed="0"/>
+    <w:lsdException w:name="Colorful Grid Accent 3" w:semiHidden="0" w:uiPriority="73" w:unhideWhenUsed="0"/>
+    <w:lsdException w:name="Light Shading Accent 4" w:semiHidden="0" w:uiPriority="60" w:unhideWhenUsed="0"/>
+    <w:lsdException w:name="Light List Accent 4" w:semiHidden="0" w:uiPriority="61" w:unhideWhenUsed="0"/>
+    <w:lsdException w:name="Light Grid Accent 4" w:semiHidden="0" w:uiPriority="62" w:unhideWhenUsed="0"/>
+    <w:lsdException w:name="Medium Shading 1 Accent 4" w:semiHidden="0" w:uiPriority="63" w:unhideWhenUsed="0"/>
+    <w:lsdException w:name="Medium Shading 2 Accent 4" w:semiHidden="0" w:uiPriority="64" w:unhideWhenUsed="0"/>
+    <w:lsdException w:name="Medium List 1 Accent 4" w:semiHidden="0" w:uiPriority="65" w:unhideWhenUsed="0"/>
+    <w:lsdException w:name="Medium List 2 Accent 4" w:semiHidden="0" w:uiPriority="66" w:unhideWhenUsed="0"/>
+    <w:lsdException w:name="Medium Grid 1 Accent 4" w:semiHidden="0" w:uiPriority="67" w:unhideWhenUsed="0"/>
+    <w:lsdException w:name="Medium Grid 2 Accent 4" w:semiHidden="0" w:uiPriority="68" w:unhideWhenUsed="0"/>
+    <w:lsdException w:name="Medium Grid 3 Accent 4" w:semiHidden="0" w:uiPriority="69" w:unhideWhenUsed="0"/>
+    <w:lsdException w:name="Dark List Accent 4" w:semiHidden="0" w:uiPriority="70" w:unhideWhenUsed="0"/>
+    <w:lsdException w:name="Colorful Shading Accent 4" w:semiHidden="0" w:uiPriority="71" w:unhideWhenUsed="0"/>
+    <w:lsdException w:name="Colorful List Accent 4" w:semiHidden="0" w:uiPriority="72" w:unhideWhenUsed="0"/>
+    <w:lsdException w:name="Colorful Grid Accent 4" w:semiHidden="0" w:uiPriority="73" w:unhideWhenUsed="0"/>
+    <w:lsdException w:name="Light Shading Accent 5" w:semiHidden="0" w:uiPriority="60" w:unhideWhenUsed="0"/>
+    <w:lsdException w:name="Light List Accent 5" w:semiHidden="0" w:uiPriority="61" w:unhideWhenUsed="0"/>
+    <w:lsdException w:name="Light Grid Accent 5" w:semiHidden="0" w:uiPriority="62" w:unhideWhenUsed="0"/>
+    <w:lsdException w:name="Medium Shading 1 Accent 5" w:semiHidden="0" w:uiPriority="63" w:unhideWhenUsed="0"/>
+    <w:lsdException w:name="Medium Shading 2 Accent 5" w:semiHidden="0" w:uiPriority="64" w:unhideWhenUsed="0"/>
+    <w:lsdException w:name="Medium List 1 Accent 5" w:semiHidden="0" w:uiPriority="65" w:unhideWhenUsed="0"/>
+    <w:lsdException w:name="Medium List 2 Accent 5" w:semiHidden="0" w:uiPriority="66" w:unhideWhenUsed="0"/>
+    <w:lsdException w:name="Medium Grid 1 Accent 5" w:semiHidden="0" w:uiPriority="67" w:unhideWhenUsed="0"/>
+    <w:lsdException w:name="Medium Grid 2 Accent 5" w:semiHidden="0" w:uiPriority="68" w:unhideWhenUsed="0"/>
+    <w:lsdException w:name="Medium Grid 3 Accent 5" w:semiHidden="0" w:uiPriority="69" w:unhideWhenUsed="0"/>
+    <w:lsdException w:name="Dark List Accent 5" w:semiHidden="0" w:uiPriority="70" w:unhideWhenUsed="0"/>
+    <w:lsdException w:name="Colorful Shading Accent 5" w:semiHidden="0" w:uiPriority="71" w:unhideWhenUsed="0"/>
+    <w:lsdException w:name="Colorful List Accent 5" w:semiHidden="0" w:uiPriority="72" w:unhideWhenUsed="0"/>
+    <w:lsdException w:name="Colorful Grid Accent 5" w:semiHidden="0" w:uiPriority="73" w:unhideWhenUsed="0"/>
+    <w:lsdException w:name="Light Shading Accent 6" w:semiHidden="0" w:uiPriority="60" w:unhideWhenUsed="0"/>
+    <w:lsdException w:name="Light List Accent 6" w:semiHidden="0" w:uiPriority="61" w:unhideWhenUsed="0"/>
+    <w:lsdException w:name="Light Grid Accent 6" w:semiHidden="0" w:uiPriority="62" w:unhideWhenUsed="0"/>
+    <w:lsdException w:name="Medium Shading 1 Accent 6" w:semiHidden="0" w:uiPriority="63" w:unhideWhenUsed="0"/>
+    <w:lsdException w:name="Medium Shading 2 Accent 6" w:semiHidden="0" w:uiPriority="64" w:unhideWhenUsed="0"/>
+    <w:lsdException w:name="Medium List 1 Accent 6" w:semiHidden="0" w:uiPriority="65" w:unhideWhenUsed="0"/>
+    <w:lsdException w:name="Medium List 2 Accent 6" w:semiHidden="0" w:uiPriority="66" w:unhideWhenUsed="0"/>
+    <w:lsdException w:name="Medium Grid 1 Accent 6" w:semiHidden="0" w:uiPriority="67" w:unhideWhenUsed="0"/>
+    <w:lsdException w:name="Medium Grid 2 Accent 6" w:semiHidden="0" w:uiPriority="68" w:unhideWhenUsed="0"/>
+    <w:lsdException w:name="Medium Grid 3 Accent 6" w:semiHidden="0" w:uiPriority="69" w:unhideWhenUsed="0"/>
+    <w:lsdException w:name="Dark List Accent 6" w:semiHidden="0" w:uiPriority="70" w:unhideWhenUsed="0"/>
+    <w:lsdException w:name="Colorful Shading Accent 6" w:semiHidden="0" w:uiPriority="71" w:unhideWhenUsed="0"/>
+    <w:lsdException w:name="Colorful List Accent 6" w:semiHidden="0" w:uiPriority="72" w:unhideWhenUsed="0"/>
+    <w:lsdException w:name="Colorful Grid Accent 6" w:semiHidden="0" w:uiPriority="73" w:unhideWhenUsed="0"/>
+    <w:lsdException w:name="Subtle Emphasis" w:semiHidden="0" w:uiPriority="19" w:unhideWhenUsed="0" w:qFormat="1"/>
+    <w:lsdException w:name="Intense Emphasis" w:semiHidden="0" w:uiPriority="21" w:unhideWhenUsed="0" w:qFormat="1"/>
+    <w:lsdException w:name="Subtle Reference" w:semiHidden="0" w:uiPriority="31" w:unhideWhenUsed="0" w:qFormat="1"/>
+    <w:lsdException w:name="Intense Reference" w:semiHidden="0" w:uiPriority="32" w:unhideWhenUsed="0" w:qFormat="1"/>
+    <w:lsdException w:name="Book Title" w:semiHidden="0" w:uiPriority="33" w:unhideWhenUsed="0" w:qFormat="1"/>
+    <w:lsdException w:name="Bibliography" w:uiPriority="37"/>
+    <w:lsdException w:name="TOC Heading" w:uiPriority="39" w:qFormat="1"/>
   </w:latentStyles>
   <w:style w:type="paragraph" w:default="1" w:styleId="a">
     <w:name w:val="Normal"/>
@@ -13014,7 +14218,6 @@
     <w:name w:val="Normal Indent"/>
     <w:basedOn w:val="a"/>
     <w:uiPriority w:val="99"/>
-    <w:semiHidden/>
     <w:unhideWhenUsed/>
     <w:rsid w:val="00654632"/>
     <w:pPr>
@@ -13036,9 +14239,16 @@
       <w:szCs w:val="20"/>
     </w:rPr>
     <w:tblPr>
+      <w:tblInd w:w="0" w:type="dxa"/>
       <w:tblBorders>
         <w:bottom w:val="single" w:sz="12" w:space="0" w:color="000000"/>
       </w:tblBorders>
+      <w:tblCellMar>
+        <w:top w:w="0" w:type="dxa"/>
+        <w:left w:w="108" w:type="dxa"/>
+        <w:bottom w:w="0" w:type="dxa"/>
+        <w:right w:w="108" w:type="dxa"/>
+      </w:tblCellMar>
     </w:tblPr>
     <w:tcPr>
       <w:shd w:val="pct20" w:color="FFFF00" w:fill="FFFFFF"/>
@@ -13145,10 +14355,632 @@
       <w:szCs w:val="20"/>
     </w:rPr>
     <w:tblPr>
+      <w:tblInd w:w="0" w:type="dxa"/>
       <w:tblBorders>
         <w:top w:val="single" w:sz="12" w:space="0" w:color="000000"/>
         <w:bottom w:val="single" w:sz="12" w:space="0" w:color="000000"/>
       </w:tblBorders>
+      <w:tblCellMar>
+        <w:top w:w="0" w:type="dxa"/>
+        <w:left w:w="108" w:type="dxa"/>
+        <w:bottom w:w="0" w:type="dxa"/>
+        <w:right w:w="108" w:type="dxa"/>
+      </w:tblCellMar>
+    </w:tblPr>
+    <w:tcPr>
+      <w:shd w:val="clear" w:color="auto" w:fill="auto"/>
+    </w:tcPr>
+    <w:tblStylePr w:type="firstRow">
+      <w:rPr>
+        <w:color w:val="FFFFFF"/>
+      </w:rPr>
+      <w:tblPr/>
+      <w:tcPr>
+        <w:tcBorders>
+          <w:bottom w:val="single" w:sz="6" w:space="0" w:color="000000"/>
+          <w:tl2br w:val="none" w:sz="0" w:space="0" w:color="auto"/>
+          <w:tr2bl w:val="none" w:sz="0" w:space="0" w:color="auto"/>
+        </w:tcBorders>
+        <w:shd w:val="solid" w:color="800080" w:fill="FFFFFF"/>
+      </w:tcPr>
+    </w:tblStylePr>
+    <w:tblStylePr w:type="lastRow">
+      <w:tblPr/>
+      <w:tcPr>
+        <w:tcBorders>
+          <w:top w:val="single" w:sz="6" w:space="0" w:color="000000"/>
+          <w:tl2br w:val="none" w:sz="0" w:space="0" w:color="auto"/>
+          <w:tr2bl w:val="none" w:sz="0" w:space="0" w:color="auto"/>
+        </w:tcBorders>
+      </w:tcPr>
+    </w:tblStylePr>
+    <w:tblStylePr w:type="firstCol">
+      <w:rPr>
+        <w:b/>
+        <w:bCs/>
+      </w:rPr>
+      <w:tblPr/>
+      <w:tcPr>
+        <w:tcBorders>
+          <w:tl2br w:val="none" w:sz="0" w:space="0" w:color="auto"/>
+          <w:tr2bl w:val="none" w:sz="0" w:space="0" w:color="auto"/>
+        </w:tcBorders>
+        <w:shd w:val="solid" w:color="C0C0C0" w:fill="FFFFFF"/>
+      </w:tcPr>
+    </w:tblStylePr>
+    <w:tblStylePr w:type="neCell">
+      <w:rPr>
+        <w:b/>
+        <w:bCs/>
+      </w:rPr>
+      <w:tblPr/>
+      <w:tcPr>
+        <w:tcBorders>
+          <w:tl2br w:val="none" w:sz="0" w:space="0" w:color="auto"/>
+          <w:tr2bl w:val="none" w:sz="0" w:space="0" w:color="auto"/>
+        </w:tcBorders>
+      </w:tcPr>
+    </w:tblStylePr>
+    <w:tblStylePr w:type="nwCell">
+      <w:tblPr/>
+      <w:tcPr>
+        <w:tcBorders>
+          <w:tl2br w:val="none" w:sz="0" w:space="0" w:color="auto"/>
+          <w:tr2bl w:val="none" w:sz="0" w:space="0" w:color="auto"/>
+        </w:tcBorders>
+        <w:shd w:val="solid" w:color="800080" w:fill="FFFFFF"/>
+      </w:tcPr>
+    </w:tblStylePr>
+    <w:tblStylePr w:type="swCell">
+      <w:rPr>
+        <w:color w:val="000080"/>
+      </w:rPr>
+      <w:tblPr/>
+      <w:tcPr>
+        <w:tcBorders>
+          <w:tl2br w:val="none" w:sz="0" w:space="0" w:color="auto"/>
+          <w:tr2bl w:val="none" w:sz="0" w:space="0" w:color="auto"/>
+        </w:tcBorders>
+      </w:tcPr>
+    </w:tblStylePr>
+  </w:style>
+  <w:style w:type="paragraph" w:styleId="a7">
+    <w:name w:val="Normal (Web)"/>
+    <w:basedOn w:val="a"/>
+    <w:uiPriority w:val="99"/>
+    <w:semiHidden/>
+    <w:unhideWhenUsed/>
+    <w:rsid w:val="00323FF8"/>
+    <w:pPr>
+      <w:widowControl/>
+      <w:spacing w:before="100" w:beforeAutospacing="1" w:after="100" w:afterAutospacing="1"/>
+      <w:jc w:val="left"/>
+    </w:pPr>
+    <w:rPr>
+      <w:rFonts w:ascii="宋体" w:eastAsia="宋体" w:hAnsi="宋体" w:cs="宋体"/>
+      <w:kern w:val="0"/>
+      <w:sz w:val="24"/>
+      <w:szCs w:val="24"/>
+    </w:rPr>
+  </w:style>
+  <w:style w:type="character" w:styleId="a8">
+    <w:name w:val="Hyperlink"/>
+    <w:basedOn w:val="a1"/>
+    <w:uiPriority w:val="99"/>
+    <w:semiHidden/>
+    <w:unhideWhenUsed/>
+    <w:rsid w:val="00323FF8"/>
+    <w:rPr>
+      <w:color w:val="0000FF"/>
+      <w:u w:val="single"/>
+    </w:rPr>
+  </w:style>
+</w:styles>
+</file>
+
+<file path=word/stylesWithEffects.xml><?xml version="1.0" encoding="utf-8"?>
+<w:styles xmlns:wpc="http://schemas.microsoft.com/office/word/2010/wordprocessingCanvas" xmlns:mc="http://schemas.openxmlformats.org/markup-compatibility/2006" xmlns:o="urn:schemas-microsoft-com:office:office" xmlns:r="http://schemas.openxmlformats.org/officeDocument/2006/relationships" xmlns:m="http://schemas.openxmlformats.org/officeDocument/2006/math" xmlns:v="urn:schemas-microsoft-com:vml" xmlns:wp14="http://schemas.microsoft.com/office/word/2010/wordprocessingDrawing" xmlns:wp="http://schemas.openxmlformats.org/drawingml/2006/wordprocessingDrawing" xmlns:w10="urn:schemas-microsoft-com:office:word" xmlns:w="http://schemas.openxmlformats.org/wordprocessingml/2006/main" xmlns:w14="http://schemas.microsoft.com/office/word/2010/wordml" xmlns:wpg="http://schemas.microsoft.com/office/word/2010/wordprocessingGroup" xmlns:wpi="http://schemas.microsoft.com/office/word/2010/wordprocessingInk" xmlns:wne="http://schemas.microsoft.com/office/word/2006/wordml" xmlns:wps="http://schemas.microsoft.com/office/word/2010/wordprocessingShape" mc:Ignorable="w14 wp14">
+  <w:docDefaults>
+    <w:rPrDefault>
+      <w:rPr>
+        <w:rFonts w:asciiTheme="minorHAnsi" w:eastAsiaTheme="minorEastAsia" w:hAnsiTheme="minorHAnsi" w:cstheme="minorBidi"/>
+        <w:kern w:val="2"/>
+        <w:sz w:val="21"/>
+        <w:szCs w:val="22"/>
+        <w:lang w:val="en-US" w:eastAsia="zh-CN" w:bidi="ar-SA"/>
+      </w:rPr>
+    </w:rPrDefault>
+    <w:pPrDefault/>
+  </w:docDefaults>
+  <w:latentStyles w:defLockedState="0" w:defUIPriority="99" w:defSemiHidden="1" w:defUnhideWhenUsed="1" w:defQFormat="0" w:count="267">
+    <w:lsdException w:name="Normal" w:semiHidden="0" w:uiPriority="0" w:unhideWhenUsed="0" w:qFormat="1"/>
+    <w:lsdException w:name="heading 1" w:semiHidden="0" w:uiPriority="0" w:unhideWhenUsed="0" w:qFormat="1"/>
+    <w:lsdException w:name="heading 2" w:uiPriority="0" w:qFormat="1"/>
+    <w:lsdException w:name="heading 3" w:uiPriority="9" w:qFormat="1"/>
+    <w:lsdException w:name="heading 4" w:uiPriority="9" w:qFormat="1"/>
+    <w:lsdException w:name="heading 5" w:uiPriority="9" w:qFormat="1"/>
+    <w:lsdException w:name="heading 6" w:uiPriority="9" w:qFormat="1"/>
+    <w:lsdException w:name="heading 7" w:uiPriority="9" w:qFormat="1"/>
+    <w:lsdException w:name="heading 8" w:uiPriority="9" w:qFormat="1"/>
+    <w:lsdException w:name="heading 9" w:uiPriority="9" w:qFormat="1"/>
+    <w:lsdException w:name="toc 1" w:uiPriority="39"/>
+    <w:lsdException w:name="toc 2" w:uiPriority="39"/>
+    <w:lsdException w:name="toc 3" w:uiPriority="39"/>
+    <w:lsdException w:name="toc 4" w:uiPriority="39"/>
+    <w:lsdException w:name="toc 5" w:uiPriority="39"/>
+    <w:lsdException w:name="toc 6" w:uiPriority="39"/>
+    <w:lsdException w:name="toc 7" w:uiPriority="39"/>
+    <w:lsdException w:name="toc 8" w:uiPriority="39"/>
+    <w:lsdException w:name="toc 9" w:uiPriority="39"/>
+    <w:lsdException w:name="caption" w:uiPriority="35" w:qFormat="1"/>
+    <w:lsdException w:name="Title" w:semiHidden="0" w:uiPriority="10" w:unhideWhenUsed="0" w:qFormat="1"/>
+    <w:lsdException w:name="Default Paragraph Font" w:uiPriority="1"/>
+    <w:lsdException w:name="Subtitle" w:semiHidden="0" w:uiPriority="11" w:unhideWhenUsed="0" w:qFormat="1"/>
+    <w:lsdException w:name="Strong" w:semiHidden="0" w:uiPriority="22" w:unhideWhenUsed="0" w:qFormat="1"/>
+    <w:lsdException w:name="Emphasis" w:semiHidden="0" w:uiPriority="20" w:unhideWhenUsed="0" w:qFormat="1"/>
+    <w:lsdException w:name="Table Classic 2" w:uiPriority="0"/>
+    <w:lsdException w:name="Table Colorful 2" w:uiPriority="0"/>
+    <w:lsdException w:name="Table Grid" w:semiHidden="0" w:uiPriority="39" w:unhideWhenUsed="0"/>
+    <w:lsdException w:name="Placeholder Text" w:unhideWhenUsed="0"/>
+    <w:lsdException w:name="No Spacing" w:semiHidden="0" w:uiPriority="1" w:unhideWhenUsed="0" w:qFormat="1"/>
+    <w:lsdException w:name="Light Shading" w:semiHidden="0" w:uiPriority="60" w:unhideWhenUsed="0"/>
+    <w:lsdException w:name="Light List" w:semiHidden="0" w:uiPriority="61" w:unhideWhenUsed="0"/>
+    <w:lsdException w:name="Light Grid" w:semiHidden="0" w:uiPriority="62" w:unhideWhenUsed="0"/>
+    <w:lsdException w:name="Medium Shading 1" w:semiHidden="0" w:uiPriority="63" w:unhideWhenUsed="0"/>
+    <w:lsdException w:name="Medium Shading 2" w:semiHidden="0" w:uiPriority="64" w:unhideWhenUsed="0"/>
+    <w:lsdException w:name="Medium List 1" w:semiHidden="0" w:uiPriority="65" w:unhideWhenUsed="0"/>
+    <w:lsdException w:name="Medium List 2" w:semiHidden="0" w:uiPriority="66" w:unhideWhenUsed="0"/>
+    <w:lsdException w:name="Medium Grid 1" w:semiHidden="0" w:uiPriority="67" w:unhideWhenUsed="0"/>
+    <w:lsdException w:name="Medium Grid 2" w:semiHidden="0" w:uiPriority="68" w:unhideWhenUsed="0"/>
+    <w:lsdException w:name="Medium Grid 3" w:semiHidden="0" w:uiPriority="69" w:unhideWhenUsed="0"/>
+    <w:lsdException w:name="Dark List" w:semiHidden="0" w:uiPriority="70" w:unhideWhenUsed="0"/>
+    <w:lsdException w:name="Colorful Shading" w:semiHidden="0" w:uiPriority="71" w:unhideWhenUsed="0"/>
+    <w:lsdException w:name="Colorful List" w:semiHidden="0" w:uiPriority="72" w:unhideWhenUsed="0"/>
+    <w:lsdException w:name="Colorful Grid" w:semiHidden="0" w:uiPriority="73" w:unhideWhenUsed="0"/>
+    <w:lsdException w:name="Light Shading Accent 1" w:semiHidden="0" w:uiPriority="60" w:unhideWhenUsed="0"/>
+    <w:lsdException w:name="Light List Accent 1" w:semiHidden="0" w:uiPriority="61" w:unhideWhenUsed="0"/>
+    <w:lsdException w:name="Light Grid Accent 1" w:semiHidden="0" w:uiPriority="62" w:unhideWhenUsed="0"/>
+    <w:lsdException w:name="Medium Shading 1 Accent 1" w:semiHidden="0" w:uiPriority="63" w:unhideWhenUsed="0"/>
+    <w:lsdException w:name="Medium Shading 2 Accent 1" w:semiHidden="0" w:uiPriority="64" w:unhideWhenUsed="0"/>
+    <w:lsdException w:name="Medium List 1 Accent 1" w:semiHidden="0" w:uiPriority="65" w:unhideWhenUsed="0"/>
+    <w:lsdException w:name="Revision" w:unhideWhenUsed="0"/>
+    <w:lsdException w:name="List Paragraph" w:semiHidden="0" w:uiPriority="34" w:unhideWhenUsed="0" w:qFormat="1"/>
+    <w:lsdException w:name="Quote" w:semiHidden="0" w:uiPriority="29" w:unhideWhenUsed="0" w:qFormat="1"/>
+    <w:lsdException w:name="Intense Quote" w:semiHidden="0" w:uiPriority="30" w:unhideWhenUsed="0" w:qFormat="1"/>
+    <w:lsdException w:name="Medium List 2 Accent 1" w:semiHidden="0" w:uiPriority="66" w:unhideWhenUsed="0"/>
+    <w:lsdException w:name="Medium Grid 1 Accent 1" w:semiHidden="0" w:uiPriority="67" w:unhideWhenUsed="0"/>
+    <w:lsdException w:name="Medium Grid 2 Accent 1" w:semiHidden="0" w:uiPriority="68" w:unhideWhenUsed="0"/>
+    <w:lsdException w:name="Medium Grid 3 Accent 1" w:semiHidden="0" w:uiPriority="69" w:unhideWhenUsed="0"/>
+    <w:lsdException w:name="Dark List Accent 1" w:semiHidden="0" w:uiPriority="70" w:unhideWhenUsed="0"/>
+    <w:lsdException w:name="Colorful Shading Accent 1" w:semiHidden="0" w:uiPriority="71" w:unhideWhenUsed="0"/>
+    <w:lsdException w:name="Colorful List Accent 1" w:semiHidden="0" w:uiPriority="72" w:unhideWhenUsed="0"/>
+    <w:lsdException w:name="Colorful Grid Accent 1" w:semiHidden="0" w:uiPriority="73" w:unhideWhenUsed="0"/>
+    <w:lsdException w:name="Light Shading Accent 2" w:semiHidden="0" w:uiPriority="60" w:unhideWhenUsed="0"/>
+    <w:lsdException w:name="Light List Accent 2" w:semiHidden="0" w:uiPriority="61" w:unhideWhenUsed="0"/>
+    <w:lsdException w:name="Light Grid Accent 2" w:semiHidden="0" w:uiPriority="62" w:unhideWhenUsed="0"/>
+    <w:lsdException w:name="Medium Shading 1 Accent 2" w:semiHidden="0" w:uiPriority="63" w:unhideWhenUsed="0"/>
+    <w:lsdException w:name="Medium Shading 2 Accent 2" w:semiHidden="0" w:uiPriority="64" w:unhideWhenUsed="0"/>
+    <w:lsdException w:name="Medium List 1 Accent 2" w:semiHidden="0" w:uiPriority="65" w:unhideWhenUsed="0"/>
+    <w:lsdException w:name="Medium List 2 Accent 2" w:semiHidden="0" w:uiPriority="66" w:unhideWhenUsed="0"/>
+    <w:lsdException w:name="Medium Grid 1 Accent 2" w:semiHidden="0" w:uiPriority="67" w:unhideWhenUsed="0"/>
+    <w:lsdException w:name="Medium Grid 2 Accent 2" w:semiHidden="0" w:uiPriority="68" w:unhideWhenUsed="0"/>
+    <w:lsdException w:name="Medium Grid 3 Accent 2" w:semiHidden="0" w:uiPriority="69" w:unhideWhenUsed="0"/>
+    <w:lsdException w:name="Dark List Accent 2" w:semiHidden="0" w:uiPriority="70" w:unhideWhenUsed="0"/>
+    <w:lsdException w:name="Colorful Shading Accent 2" w:semiHidden="0" w:uiPriority="71" w:unhideWhenUsed="0"/>
+    <w:lsdException w:name="Colorful List Accent 2" w:semiHidden="0" w:uiPriority="72" w:unhideWhenUsed="0"/>
+    <w:lsdException w:name="Colorful Grid Accent 2" w:semiHidden="0" w:uiPriority="73" w:unhideWhenUsed="0"/>
+    <w:lsdException w:name="Light Shading Accent 3" w:semiHidden="0" w:uiPriority="60" w:unhideWhenUsed="0"/>
+    <w:lsdException w:name="Light List Accent 3" w:semiHidden="0" w:uiPriority="61" w:unhideWhenUsed="0"/>
+    <w:lsdException w:name="Light Grid Accent 3" w:semiHidden="0" w:uiPriority="62" w:unhideWhenUsed="0"/>
+    <w:lsdException w:name="Medium Shading 1 Accent 3" w:semiHidden="0" w:uiPriority="63" w:unhideWhenUsed="0"/>
+    <w:lsdException w:name="Medium Shading 2 Accent 3" w:semiHidden="0" w:uiPriority="64" w:unhideWhenUsed="0"/>
+    <w:lsdException w:name="Medium List 1 Accent 3" w:semiHidden="0" w:uiPriority="65" w:unhideWhenUsed="0"/>
+    <w:lsdException w:name="Medium List 2 Accent 3" w:semiHidden="0" w:uiPriority="66" w:unhideWhenUsed="0"/>
+    <w:lsdException w:name="Medium Grid 1 Accent 3" w:semiHidden="0" w:uiPriority="67" w:unhideWhenUsed="0"/>
+    <w:lsdException w:name="Medium Grid 2 Accent 3" w:semiHidden="0" w:uiPriority="68" w:unhideWhenUsed="0"/>
+    <w:lsdException w:name="Medium Grid 3 Accent 3" w:semiHidden="0" w:uiPriority="69" w:unhideWhenUsed="0"/>
+    <w:lsdException w:name="Dark List Accent 3" w:semiHidden="0" w:uiPriority="70" w:unhideWhenUsed="0"/>
+    <w:lsdException w:name="Colorful Shading Accent 3" w:semiHidden="0" w:uiPriority="71" w:unhideWhenUsed="0"/>
+    <w:lsdException w:name="Colorful List Accent 3" w:semiHidden="0" w:uiPriority="72" w:unhideWhenUsed="0"/>
+    <w:lsdException w:name="Colorful Grid Accent 3" w:semiHidden="0" w:uiPriority="73" w:unhideWhenUsed="0"/>
+    <w:lsdException w:name="Light Shading Accent 4" w:semiHidden="0" w:uiPriority="60" w:unhideWhenUsed="0"/>
+    <w:lsdException w:name="Light List Accent 4" w:semiHidden="0" w:uiPriority="61" w:unhideWhenUsed="0"/>
+    <w:lsdException w:name="Light Grid Accent 4" w:semiHidden="0" w:uiPriority="62" w:unhideWhenUsed="0"/>
+    <w:lsdException w:name="Medium Shading 1 Accent 4" w:semiHidden="0" w:uiPriority="63" w:unhideWhenUsed="0"/>
+    <w:lsdException w:name="Medium Shading 2 Accent 4" w:semiHidden="0" w:uiPriority="64" w:unhideWhenUsed="0"/>
+    <w:lsdException w:name="Medium List 1 Accent 4" w:semiHidden="0" w:uiPriority="65" w:unhideWhenUsed="0"/>
+    <w:lsdException w:name="Medium List 2 Accent 4" w:semiHidden="0" w:uiPriority="66" w:unhideWhenUsed="0"/>
+    <w:lsdException w:name="Medium Grid 1 Accent 4" w:semiHidden="0" w:uiPriority="67" w:unhideWhenUsed="0"/>
+    <w:lsdException w:name="Medium Grid 2 Accent 4" w:semiHidden="0" w:uiPriority="68" w:unhideWhenUsed="0"/>
+    <w:lsdException w:name="Medium Grid 3 Accent 4" w:semiHidden="0" w:uiPriority="69" w:unhideWhenUsed="0"/>
+    <w:lsdException w:name="Dark List Accent 4" w:semiHidden="0" w:uiPriority="70" w:unhideWhenUsed="0"/>
+    <w:lsdException w:name="Colorful Shading Accent 4" w:semiHidden="0" w:uiPriority="71" w:unhideWhenUsed="0"/>
+    <w:lsdException w:name="Colorful List Accent 4" w:semiHidden="0" w:uiPriority="72" w:unhideWhenUsed="0"/>
+    <w:lsdException w:name="Colorful Grid Accent 4" w:semiHidden="0" w:uiPriority="73" w:unhideWhenUsed="0"/>
+    <w:lsdException w:name="Light Shading Accent 5" w:semiHidden="0" w:uiPriority="60" w:unhideWhenUsed="0"/>
+    <w:lsdException w:name="Light List Accent 5" w:semiHidden="0" w:uiPriority="61" w:unhideWhenUsed="0"/>
+    <w:lsdException w:name="Light Grid Accent 5" w:semiHidden="0" w:uiPriority="62" w:unhideWhenUsed="0"/>
+    <w:lsdException w:name="Medium Shading 1 Accent 5" w:semiHidden="0" w:uiPriority="63" w:unhideWhenUsed="0"/>
+    <w:lsdException w:name="Medium Shading 2 Accent 5" w:semiHidden="0" w:uiPriority="64" w:unhideWhenUsed="0"/>
+    <w:lsdException w:name="Medium List 1 Accent 5" w:semiHidden="0" w:uiPriority="65" w:unhideWhenUsed="0"/>
+    <w:lsdException w:name="Medium List 2 Accent 5" w:semiHidden="0" w:uiPriority="66" w:unhideWhenUsed="0"/>
+    <w:lsdException w:name="Medium Grid 1 Accent 5" w:semiHidden="0" w:uiPriority="67" w:unhideWhenUsed="0"/>
+    <w:lsdException w:name="Medium Grid 2 Accent 5" w:semiHidden="0" w:uiPriority="68" w:unhideWhenUsed="0"/>
+    <w:lsdException w:name="Medium Grid 3 Accent 5" w:semiHidden="0" w:uiPriority="69" w:unhideWhenUsed="0"/>
+    <w:lsdException w:name="Dark List Accent 5" w:semiHidden="0" w:uiPriority="70" w:unhideWhenUsed="0"/>
+    <w:lsdException w:name="Colorful Shading Accent 5" w:semiHidden="0" w:uiPriority="71" w:unhideWhenUsed="0"/>
+    <w:lsdException w:name="Colorful List Accent 5" w:semiHidden="0" w:uiPriority="72" w:unhideWhenUsed="0"/>
+    <w:lsdException w:name="Colorful Grid Accent 5" w:semiHidden="0" w:uiPriority="73" w:unhideWhenUsed="0"/>
+    <w:lsdException w:name="Light Shading Accent 6" w:semiHidden="0" w:uiPriority="60" w:unhideWhenUsed="0"/>
+    <w:lsdException w:name="Light List Accent 6" w:semiHidden="0" w:uiPriority="61" w:unhideWhenUsed="0"/>
+    <w:lsdException w:name="Light Grid Accent 6" w:semiHidden="0" w:uiPriority="62" w:unhideWhenUsed="0"/>
+    <w:lsdException w:name="Medium Shading 1 Accent 6" w:semiHidden="0" w:uiPriority="63" w:unhideWhenUsed="0"/>
+    <w:lsdException w:name="Medium Shading 2 Accent 6" w:semiHidden="0" w:uiPriority="64" w:unhideWhenUsed="0"/>
+    <w:lsdException w:name="Medium List 1 Accent 6" w:semiHidden="0" w:uiPriority="65" w:unhideWhenUsed="0"/>
+    <w:lsdException w:name="Medium List 2 Accent 6" w:semiHidden="0" w:uiPriority="66" w:unhideWhenUsed="0"/>
+    <w:lsdException w:name="Medium Grid 1 Accent 6" w:semiHidden="0" w:uiPriority="67" w:unhideWhenUsed="0"/>
+    <w:lsdException w:name="Medium Grid 2 Accent 6" w:semiHidden="0" w:uiPriority="68" w:unhideWhenUsed="0"/>
+    <w:lsdException w:name="Medium Grid 3 Accent 6" w:semiHidden="0" w:uiPriority="69" w:unhideWhenUsed="0"/>
+    <w:lsdException w:name="Dark List Accent 6" w:semiHidden="0" w:uiPriority="70" w:unhideWhenUsed="0"/>
+    <w:lsdException w:name="Colorful Shading Accent 6" w:semiHidden="0" w:uiPriority="71" w:unhideWhenUsed="0"/>
+    <w:lsdException w:name="Colorful List Accent 6" w:semiHidden="0" w:uiPriority="72" w:unhideWhenUsed="0"/>
+    <w:lsdException w:name="Colorful Grid Accent 6" w:semiHidden="0" w:uiPriority="73" w:unhideWhenUsed="0"/>
+    <w:lsdException w:name="Subtle Emphasis" w:semiHidden="0" w:uiPriority="19" w:unhideWhenUsed="0" w:qFormat="1"/>
+    <w:lsdException w:name="Intense Emphasis" w:semiHidden="0" w:uiPriority="21" w:unhideWhenUsed="0" w:qFormat="1"/>
+    <w:lsdException w:name="Subtle Reference" w:semiHidden="0" w:uiPriority="31" w:unhideWhenUsed="0" w:qFormat="1"/>
+    <w:lsdException w:name="Intense Reference" w:semiHidden="0" w:uiPriority="32" w:unhideWhenUsed="0" w:qFormat="1"/>
+    <w:lsdException w:name="Book Title" w:semiHidden="0" w:uiPriority="33" w:unhideWhenUsed="0" w:qFormat="1"/>
+    <w:lsdException w:name="Bibliography" w:uiPriority="37"/>
+    <w:lsdException w:name="TOC Heading" w:uiPriority="39" w:qFormat="1"/>
+  </w:latentStyles>
+  <w:style w:type="paragraph" w:default="1" w:styleId="a">
+    <w:name w:val="Normal"/>
+    <w:qFormat/>
+    <w:pPr>
+      <w:widowControl w:val="0"/>
+      <w:jc w:val="both"/>
+    </w:pPr>
+  </w:style>
+  <w:style w:type="paragraph" w:styleId="1">
+    <w:name w:val="heading 1"/>
+    <w:basedOn w:val="a"/>
+    <w:next w:val="a0"/>
+    <w:link w:val="1Char"/>
+    <w:qFormat/>
+    <w:rsid w:val="00654632"/>
+    <w:pPr>
+      <w:keepNext/>
+      <w:keepLines/>
+      <w:widowControl/>
+      <w:snapToGrid w:val="0"/>
+      <w:spacing w:before="240" w:after="240"/>
+      <w:jc w:val="center"/>
+      <w:outlineLvl w:val="0"/>
+    </w:pPr>
+    <w:rPr>
+      <w:rFonts w:ascii="Times New Roman" w:eastAsia="宋体" w:hAnsi="Times New Roman" w:cs="Times New Roman"/>
+      <w:b/>
+      <w:kern w:val="44"/>
+      <w:sz w:val="44"/>
+      <w:szCs w:val="20"/>
+    </w:rPr>
+  </w:style>
+  <w:style w:type="paragraph" w:styleId="2">
+    <w:name w:val="heading 2"/>
+    <w:basedOn w:val="a"/>
+    <w:next w:val="a0"/>
+    <w:link w:val="2Char"/>
+    <w:qFormat/>
+    <w:rsid w:val="00654632"/>
+    <w:pPr>
+      <w:keepNext/>
+      <w:keepLines/>
+      <w:widowControl/>
+      <w:snapToGrid w:val="0"/>
+      <w:spacing w:before="240" w:after="240"/>
+      <w:jc w:val="left"/>
+      <w:outlineLvl w:val="1"/>
+    </w:pPr>
+    <w:rPr>
+      <w:rFonts w:ascii="Arial" w:eastAsia="黑体" w:hAnsi="Arial" w:cs="Times New Roman"/>
+      <w:b/>
+      <w:kern w:val="0"/>
+      <w:sz w:val="32"/>
+      <w:szCs w:val="20"/>
+    </w:rPr>
+  </w:style>
+  <w:style w:type="paragraph" w:styleId="3">
+    <w:name w:val="heading 3"/>
+    <w:basedOn w:val="a"/>
+    <w:next w:val="a"/>
+    <w:link w:val="3Char"/>
+    <w:uiPriority w:val="9"/>
+    <w:unhideWhenUsed/>
+    <w:qFormat/>
+    <w:rsid w:val="00353F42"/>
+    <w:pPr>
+      <w:keepNext/>
+      <w:keepLines/>
+      <w:spacing w:before="260" w:after="260" w:line="416" w:lineRule="auto"/>
+      <w:outlineLvl w:val="2"/>
+    </w:pPr>
+    <w:rPr>
+      <w:b/>
+      <w:bCs/>
+      <w:sz w:val="32"/>
+      <w:szCs w:val="32"/>
+    </w:rPr>
+  </w:style>
+  <w:style w:type="character" w:default="1" w:styleId="a1">
+    <w:name w:val="Default Paragraph Font"/>
+    <w:uiPriority w:val="1"/>
+    <w:semiHidden/>
+    <w:unhideWhenUsed/>
+  </w:style>
+  <w:style w:type="table" w:default="1" w:styleId="a2">
+    <w:name w:val="Normal Table"/>
+    <w:uiPriority w:val="99"/>
+    <w:semiHidden/>
+    <w:unhideWhenUsed/>
+    <w:tblPr>
+      <w:tblInd w:w="0" w:type="dxa"/>
+      <w:tblCellMar>
+        <w:top w:w="0" w:type="dxa"/>
+        <w:left w:w="108" w:type="dxa"/>
+        <w:bottom w:w="0" w:type="dxa"/>
+        <w:right w:w="108" w:type="dxa"/>
+      </w:tblCellMar>
+    </w:tblPr>
+  </w:style>
+  <w:style w:type="numbering" w:default="1" w:styleId="a3">
+    <w:name w:val="No List"/>
+    <w:uiPriority w:val="99"/>
+    <w:semiHidden/>
+    <w:unhideWhenUsed/>
+  </w:style>
+  <w:style w:type="paragraph" w:styleId="a4">
+    <w:name w:val="header"/>
+    <w:basedOn w:val="a"/>
+    <w:link w:val="Char"/>
+    <w:uiPriority w:val="99"/>
+    <w:unhideWhenUsed/>
+    <w:rsid w:val="00654632"/>
+    <w:pPr>
+      <w:pBdr>
+        <w:bottom w:val="single" w:sz="6" w:space="1" w:color="auto"/>
+      </w:pBdr>
+      <w:tabs>
+        <w:tab w:val="center" w:pos="4153"/>
+        <w:tab w:val="right" w:pos="8306"/>
+      </w:tabs>
+      <w:snapToGrid w:val="0"/>
+      <w:jc w:val="center"/>
+    </w:pPr>
+    <w:rPr>
+      <w:sz w:val="18"/>
+      <w:szCs w:val="18"/>
+    </w:rPr>
+  </w:style>
+  <w:style w:type="character" w:customStyle="1" w:styleId="Char">
+    <w:name w:val="页眉 Char"/>
+    <w:basedOn w:val="a1"/>
+    <w:link w:val="a4"/>
+    <w:uiPriority w:val="99"/>
+    <w:rsid w:val="00654632"/>
+    <w:rPr>
+      <w:sz w:val="18"/>
+      <w:szCs w:val="18"/>
+    </w:rPr>
+  </w:style>
+  <w:style w:type="paragraph" w:styleId="a5">
+    <w:name w:val="footer"/>
+    <w:basedOn w:val="a"/>
+    <w:link w:val="Char0"/>
+    <w:uiPriority w:val="99"/>
+    <w:unhideWhenUsed/>
+    <w:rsid w:val="00654632"/>
+    <w:pPr>
+      <w:tabs>
+        <w:tab w:val="center" w:pos="4153"/>
+        <w:tab w:val="right" w:pos="8306"/>
+      </w:tabs>
+      <w:snapToGrid w:val="0"/>
+      <w:jc w:val="left"/>
+    </w:pPr>
+    <w:rPr>
+      <w:sz w:val="18"/>
+      <w:szCs w:val="18"/>
+    </w:rPr>
+  </w:style>
+  <w:style w:type="character" w:customStyle="1" w:styleId="Char0">
+    <w:name w:val="页脚 Char"/>
+    <w:basedOn w:val="a1"/>
+    <w:link w:val="a5"/>
+    <w:uiPriority w:val="99"/>
+    <w:rsid w:val="00654632"/>
+    <w:rPr>
+      <w:sz w:val="18"/>
+      <w:szCs w:val="18"/>
+    </w:rPr>
+  </w:style>
+  <w:style w:type="character" w:customStyle="1" w:styleId="1Char">
+    <w:name w:val="标题 1 Char"/>
+    <w:basedOn w:val="a1"/>
+    <w:link w:val="1"/>
+    <w:rsid w:val="00654632"/>
+    <w:rPr>
+      <w:rFonts w:ascii="Times New Roman" w:eastAsia="宋体" w:hAnsi="Times New Roman" w:cs="Times New Roman"/>
+      <w:b/>
+      <w:kern w:val="44"/>
+      <w:sz w:val="44"/>
+      <w:szCs w:val="20"/>
+    </w:rPr>
+  </w:style>
+  <w:style w:type="character" w:customStyle="1" w:styleId="2Char">
+    <w:name w:val="标题 2 Char"/>
+    <w:basedOn w:val="a1"/>
+    <w:link w:val="2"/>
+    <w:rsid w:val="00654632"/>
+    <w:rPr>
+      <w:rFonts w:ascii="Arial" w:eastAsia="黑体" w:hAnsi="Arial" w:cs="Times New Roman"/>
+      <w:b/>
+      <w:kern w:val="0"/>
+      <w:sz w:val="32"/>
+      <w:szCs w:val="20"/>
+    </w:rPr>
+  </w:style>
+  <w:style w:type="paragraph" w:styleId="a0">
+    <w:name w:val="Normal Indent"/>
+    <w:basedOn w:val="a"/>
+    <w:uiPriority w:val="99"/>
+    <w:unhideWhenUsed/>
+    <w:rsid w:val="00654632"/>
+    <w:pPr>
+      <w:ind w:firstLineChars="200" w:firstLine="420"/>
+    </w:pPr>
+  </w:style>
+  <w:style w:type="table" w:styleId="20">
+    <w:name w:val="Table Colorful 2"/>
+    <w:basedOn w:val="a2"/>
+    <w:rsid w:val="00C44BAB"/>
+    <w:pPr>
+      <w:widowControl w:val="0"/>
+      <w:jc w:val="both"/>
+    </w:pPr>
+    <w:rPr>
+      <w:rFonts w:ascii="Times New Roman" w:eastAsia="宋体" w:hAnsi="Times New Roman" w:cs="Times New Roman"/>
+      <w:kern w:val="0"/>
+      <w:sz w:val="20"/>
+      <w:szCs w:val="20"/>
+    </w:rPr>
+    <w:tblPr>
+      <w:tblInd w:w="0" w:type="dxa"/>
+      <w:tblBorders>
+        <w:bottom w:val="single" w:sz="12" w:space="0" w:color="000000"/>
+      </w:tblBorders>
+      <w:tblCellMar>
+        <w:top w:w="0" w:type="dxa"/>
+        <w:left w:w="108" w:type="dxa"/>
+        <w:bottom w:w="0" w:type="dxa"/>
+        <w:right w:w="108" w:type="dxa"/>
+      </w:tblCellMar>
+    </w:tblPr>
+    <w:tcPr>
+      <w:shd w:val="pct20" w:color="FFFF00" w:fill="FFFFFF"/>
+    </w:tcPr>
+    <w:tblStylePr w:type="firstRow">
+      <w:rPr>
+        <w:b/>
+        <w:bCs/>
+        <w:i/>
+        <w:iCs/>
+        <w:color w:val="FFFFFF"/>
+      </w:rPr>
+      <w:tblPr/>
+      <w:tcPr>
+        <w:tcBorders>
+          <w:bottom w:val="single" w:sz="12" w:space="0" w:color="000000"/>
+          <w:tl2br w:val="none" w:sz="0" w:space="0" w:color="auto"/>
+          <w:tr2bl w:val="none" w:sz="0" w:space="0" w:color="auto"/>
+        </w:tcBorders>
+        <w:shd w:val="solid" w:color="800000" w:fill="FFFFFF"/>
+      </w:tcPr>
+    </w:tblStylePr>
+    <w:tblStylePr w:type="firstCol">
+      <w:rPr>
+        <w:b/>
+        <w:bCs/>
+        <w:i/>
+        <w:iCs/>
+      </w:rPr>
+      <w:tblPr/>
+      <w:tcPr>
+        <w:tcBorders>
+          <w:tl2br w:val="none" w:sz="0" w:space="0" w:color="auto"/>
+          <w:tr2bl w:val="none" w:sz="0" w:space="0" w:color="auto"/>
+        </w:tcBorders>
+      </w:tcPr>
+    </w:tblStylePr>
+    <w:tblStylePr w:type="lastCol">
+      <w:tblPr/>
+      <w:tcPr>
+        <w:tcBorders>
+          <w:tl2br w:val="none" w:sz="0" w:space="0" w:color="auto"/>
+          <w:tr2bl w:val="none" w:sz="0" w:space="0" w:color="auto"/>
+        </w:tcBorders>
+        <w:shd w:val="solid" w:color="C0C0C0" w:fill="FFFFFF"/>
+      </w:tcPr>
+    </w:tblStylePr>
+    <w:tblStylePr w:type="swCell">
+      <w:rPr>
+        <w:b/>
+        <w:bCs/>
+        <w:i w:val="0"/>
+        <w:iCs w:val="0"/>
+      </w:rPr>
+      <w:tblPr/>
+      <w:tcPr>
+        <w:tcBorders>
+          <w:tl2br w:val="none" w:sz="0" w:space="0" w:color="auto"/>
+          <w:tr2bl w:val="none" w:sz="0" w:space="0" w:color="auto"/>
+        </w:tcBorders>
+      </w:tcPr>
+    </w:tblStylePr>
+  </w:style>
+  <w:style w:type="character" w:customStyle="1" w:styleId="apple-converted-space">
+    <w:name w:val="apple-converted-space"/>
+    <w:basedOn w:val="a1"/>
+    <w:rsid w:val="005D2597"/>
+  </w:style>
+  <w:style w:type="paragraph" w:styleId="a6">
+    <w:name w:val="List Paragraph"/>
+    <w:basedOn w:val="a"/>
+    <w:uiPriority w:val="34"/>
+    <w:qFormat/>
+    <w:rsid w:val="005625EB"/>
+    <w:pPr>
+      <w:ind w:firstLineChars="200" w:firstLine="420"/>
+    </w:pPr>
+  </w:style>
+  <w:style w:type="character" w:customStyle="1" w:styleId="3Char">
+    <w:name w:val="标题 3 Char"/>
+    <w:basedOn w:val="a1"/>
+    <w:link w:val="3"/>
+    <w:uiPriority w:val="9"/>
+    <w:rsid w:val="00353F42"/>
+    <w:rPr>
+      <w:b/>
+      <w:bCs/>
+      <w:sz w:val="32"/>
+      <w:szCs w:val="32"/>
+    </w:rPr>
+  </w:style>
+  <w:style w:type="table" w:styleId="21">
+    <w:name w:val="Table Classic 2"/>
+    <w:basedOn w:val="a2"/>
+    <w:rsid w:val="00353F42"/>
+    <w:pPr>
+      <w:widowControl w:val="0"/>
+      <w:jc w:val="both"/>
+    </w:pPr>
+    <w:rPr>
+      <w:rFonts w:ascii="Times New Roman" w:eastAsia="宋体" w:hAnsi="Times New Roman" w:cs="Times New Roman"/>
+      <w:kern w:val="0"/>
+      <w:sz w:val="20"/>
+      <w:szCs w:val="20"/>
+    </w:rPr>
+    <w:tblPr>
+      <w:tblInd w:w="0" w:type="dxa"/>
+      <w:tblBorders>
+        <w:top w:val="single" w:sz="12" w:space="0" w:color="000000"/>
+        <w:bottom w:val="single" w:sz="12" w:space="0" w:color="000000"/>
+      </w:tblBorders>
+      <w:tblCellMar>
+        <w:top w:w="0" w:type="dxa"/>
+        <w:left w:w="108" w:type="dxa"/>
+        <w:bottom w:w="0" w:type="dxa"/>
+        <w:right w:w="108" w:type="dxa"/>
+      </w:tblCellMar>
     </w:tblPr>
     <w:tcPr>
       <w:shd w:val="clear" w:color="auto" w:fill="auto"/>
@@ -13304,7 +15136,7 @@
     </a:clrScheme>
     <a:fontScheme name="Office">
       <a:majorFont>
-        <a:latin typeface="Calibri Light" panose="020F0302020204030204"/>
+        <a:latin typeface="Calibri Light"/>
         <a:ea typeface=""/>
         <a:cs typeface=""/>
         <a:font script="Jpan" typeface="ＭＳ ゴシック"/>
@@ -13339,7 +15171,7 @@
         <a:font script="Geor" typeface="Sylfaen"/>
       </a:majorFont>
       <a:minorFont>
-        <a:latin typeface="Calibri" panose="020F0502020204030204"/>
+        <a:latin typeface="Calibri"/>
         <a:ea typeface=""/>
         <a:cs typeface=""/>
         <a:font script="Jpan" typeface="ＭＳ 明朝"/>
@@ -13516,7 +15348,7 @@
   <a:extraClrSchemeLst/>
   <a:extLst>
     <a:ext uri="{05A4C25C-085E-4340-85A3-A5531E510DB2}">
-      <thm15:themeFamily xmlns:thm15="http://schemas.microsoft.com/office/thememl/2012/main" name="Office Theme" id="{62F939B6-93AF-4DB8-9C6B-D6C7DFDC589F}" vid="{4A3C46E8-61CC-4603-A589-7422A47A8E4A}"/>
+      <thm15:themeFamily xmlns:thm15="http://schemas.microsoft.com/office/thememl/2012/main" xmlns="" name="Office Theme" id="{62F939B6-93AF-4DB8-9C6B-D6C7DFDC589F}" vid="{4A3C46E8-61CC-4603-A589-7422A47A8E4A}"/>
     </a:ext>
   </a:extLst>
 </a:theme>

</xml_diff>